<commit_message>
Ajout des Problemes de conception
</commit_message>
<xml_diff>
--- a/rapport_projet.docx
+++ b/rapport_projet.docx
@@ -1,6 +1,6 @@
 
 <file path=word/document.xml><?xml version="1.0" encoding="utf-8"?>
-<w:document xmlns:wpc="http://schemas.microsoft.com/office/word/2010/wordprocessingCanvas" xmlns:cx="http://schemas.microsoft.com/office/drawing/2014/chartex" xmlns:cx1="http://schemas.microsoft.com/office/drawing/2015/9/8/chartex" xmlns:cx2="http://schemas.microsoft.com/office/drawing/2015/10/21/chartex" xmlns:cx3="http://schemas.microsoft.com/office/drawing/2016/5/9/chartex" xmlns:cx4="http://schemas.microsoft.com/office/drawing/2016/5/10/chartex" xmlns:cx5="http://schemas.microsoft.com/office/drawing/2016/5/11/chartex" xmlns:cx6="http://schemas.microsoft.com/office/drawing/2016/5/12/chartex" xmlns:cx7="http://schemas.microsoft.com/office/drawing/2016/5/13/chartex" xmlns:cx8="http://schemas.microsoft.com/office/drawing/2016/5/14/chartex" xmlns:mc="http://schemas.openxmlformats.org/markup-compatibility/2006" xmlns:aink="http://schemas.microsoft.com/office/drawing/2016/ink" xmlns:am3d="http://schemas.microsoft.com/office/drawing/2017/model3d" xmlns:o="urn:schemas-microsoft-com:office:office" xmlns:oel="http://schemas.microsoft.com/office/2019/extlst" xmlns:r="http://schemas.openxmlformats.org/officeDocument/2006/relationships" xmlns:m="http://schemas.openxmlformats.org/officeDocument/2006/math" xmlns:v="urn:schemas-microsoft-com:vml" xmlns:wp14="http://schemas.microsoft.com/office/word/2010/wordprocessingDrawing" xmlns:wp="http://schemas.openxmlformats.org/drawingml/2006/wordprocessingDrawing" xmlns:w10="urn:schemas-microsoft-com:office:word" xmlns:w="http://schemas.openxmlformats.org/wordprocessingml/2006/main" xmlns:w14="http://schemas.microsoft.com/office/word/2010/wordml" xmlns:w15="http://schemas.microsoft.com/office/word/2012/wordml" xmlns:w16cex="http://schemas.microsoft.com/office/word/2018/wordml/cex" xmlns:w16cid="http://schemas.microsoft.com/office/word/2016/wordml/cid" xmlns:w16="http://schemas.microsoft.com/office/word/2018/wordml" xmlns:w16sdtdh="http://schemas.microsoft.com/office/word/2020/wordml/sdtdatahash" xmlns:w16se="http://schemas.microsoft.com/office/word/2015/wordml/symex" xmlns:wpg="http://schemas.microsoft.com/office/word/2010/wordprocessingGroup" xmlns:wpi="http://schemas.microsoft.com/office/word/2010/wordprocessingInk" xmlns:wne="http://schemas.microsoft.com/office/word/2006/wordml" xmlns:wps="http://schemas.microsoft.com/office/word/2010/wordprocessingShape" mc:Ignorable="w14 w15 w16se w16cid w16 w16cex w16sdtdh wp14">
+<w:document xmlns:wpc="http://schemas.microsoft.com/office/word/2010/wordprocessingCanvas" xmlns:cx="http://schemas.microsoft.com/office/drawing/2014/chartex" xmlns:cx1="http://schemas.microsoft.com/office/drawing/2015/9/8/chartex" xmlns:cx2="http://schemas.microsoft.com/office/drawing/2015/10/21/chartex" xmlns:cx3="http://schemas.microsoft.com/office/drawing/2016/5/9/chartex" xmlns:cx4="http://schemas.microsoft.com/office/drawing/2016/5/10/chartex" xmlns:cx5="http://schemas.microsoft.com/office/drawing/2016/5/11/chartex" xmlns:cx6="http://schemas.microsoft.com/office/drawing/2016/5/12/chartex" xmlns:cx7="http://schemas.microsoft.com/office/drawing/2016/5/13/chartex" xmlns:cx8="http://schemas.microsoft.com/office/drawing/2016/5/14/chartex" xmlns:mc="http://schemas.openxmlformats.org/markup-compatibility/2006" xmlns:aink="http://schemas.microsoft.com/office/drawing/2016/ink" xmlns:am3d="http://schemas.microsoft.com/office/drawing/2017/model3d" xmlns:o="urn:schemas-microsoft-com:office:office" xmlns:oel="http://schemas.microsoft.com/office/2019/extlst" xmlns:r="http://schemas.openxmlformats.org/officeDocument/2006/relationships" xmlns:m="http://schemas.openxmlformats.org/officeDocument/2006/math" xmlns:v="urn:schemas-microsoft-com:vml" xmlns:wp14="http://schemas.microsoft.com/office/word/2010/wordprocessingDrawing" xmlns:wp="http://schemas.openxmlformats.org/drawingml/2006/wordprocessingDrawing" xmlns:w10="urn:schemas-microsoft-com:office:word" xmlns:w="http://schemas.openxmlformats.org/wordprocessingml/2006/main" xmlns:w14="http://schemas.microsoft.com/office/word/2010/wordml" xmlns:w15="http://schemas.microsoft.com/office/word/2012/wordml" xmlns:w16cex="http://schemas.microsoft.com/office/word/2018/wordml/cex" xmlns:w16cid="http://schemas.microsoft.com/office/word/2016/wordml/cid" xmlns:w16="http://schemas.microsoft.com/office/word/2018/wordml" xmlns:w16sdtdh="http://schemas.microsoft.com/office/word/2020/wordml/sdtdatahash" xmlns:w16se="http://schemas.microsoft.com/office/word/2015/wordml/symex" xmlns:wpg="http://schemas.microsoft.com/office/word/2010/wordprocessingGroup" xmlns:wpi="http://schemas.microsoft.com/office/word/2010/wordprocessingInk" xmlns:wne="http://schemas.microsoft.com/office/word/2006/wordml" xmlns:wps="http://schemas.microsoft.com/office/word/2010/wordprocessingShape" xmlns:a="http://schemas.openxmlformats.org/drawingml/2006/main" xmlns:pic="http://schemas.openxmlformats.org/drawingml/2006/picture" mc:Ignorable="w14 w15 w16se w16cid w16 w16cex w16sdtdh wp14">
   <w:body>
     <w:p>
       <w:pPr>
@@ -148,7 +148,7 @@
         </w:rPr>
       </w:pPr>
     </w:p>
-    <w:p>
+    <w:p w14:noSpellErr="1">
       <w:pPr>
         <w:jc w:val="both"/>
         <w:rPr>
@@ -161,7 +161,23 @@
           <w:sz w:val="24"/>
           <w:szCs w:val="24"/>
         </w:rPr>
-        <w:t>Ce projet consiste en la création d’un programme en langage Java reprenant les bases du jeu de société « Munchkin ».</w:t>
+        <w:t>Ce projet consiste en la création d’un programme en langage Java reprenant les bases du jeu de société « </w:t>
+      </w:r>
+      <w:bookmarkStart w:name="_Int_XwM5uJe9" w:id="269920228"/>
+      <w:r>
+        <w:rPr>
+          <w:sz w:val="24"/>
+          <w:szCs w:val="24"/>
+        </w:rPr>
+        <w:t>Munchkin</w:t>
+      </w:r>
+      <w:bookmarkEnd w:id="269920228"/>
+      <w:r>
+        <w:rPr>
+          <w:sz w:val="24"/>
+          <w:szCs w:val="24"/>
+        </w:rPr>
+        <w:t> ».</w:t>
       </w:r>
       <w:r>
         <w:rPr>
@@ -774,7 +790,7 @@
     <w:p>
       <w:pPr>
         <w:pBdr>
-          <w:bottom w:val="single" w:sz="6" w:space="1" w:color="auto"/>
+          <w:bottom w:val="single" w:color="auto" w:sz="6" w:space="1"/>
         </w:pBdr>
         <w:rPr>
           <w:sz w:val="24"/>
@@ -897,7 +913,7 @@
     <w:p>
       <w:pPr>
         <w:pBdr>
-          <w:bottom w:val="single" w:sz="6" w:space="1" w:color="auto"/>
+          <w:bottom w:val="single" w:color="auto" w:sz="6" w:space="1"/>
         </w:pBdr>
         <w:rPr>
           <w:sz w:val="24"/>
@@ -1025,7 +1041,7 @@
     <w:p>
       <w:pPr>
         <w:pBdr>
-          <w:bottom w:val="single" w:sz="6" w:space="1" w:color="auto"/>
+          <w:bottom w:val="single" w:color="auto" w:sz="6" w:space="1"/>
         </w:pBdr>
         <w:rPr>
           <w:sz w:val="24"/>
@@ -1314,16 +1330,75 @@
         <w:pStyle w:val="Titre1"/>
       </w:pPr>
       <w:r>
+        <w:rPr/>
         <w:t>Problèmes rencontrés</w:t>
       </w:r>
     </w:p>
     <w:p>
       <w:pPr>
-        <w:rPr>
-          <w:sz w:val="24"/>
-          <w:szCs w:val="24"/>
-        </w:rPr>
-      </w:pPr>
+        <w:pStyle w:val="Normal"/>
+      </w:pPr>
+    </w:p>
+    <w:p>
+      <w:pPr>
+        <w:pStyle w:val="Normal"/>
+      </w:pPr>
+      <w:r>
+        <w:rPr/>
+        <w:t>Les problèmes majoritaires rencontrés sont :</w:t>
+      </w:r>
+    </w:p>
+    <w:p>
+      <w:pPr>
+        <w:pStyle w:val="Paragraphedeliste"/>
+        <w:numPr>
+          <w:ilvl w:val="0"/>
+          <w:numId w:val="2"/>
+        </w:numPr>
+        <w:rPr/>
+      </w:pPr>
+      <w:r>
+        <w:rPr/>
+        <w:t xml:space="preserve">Comment </w:t>
+      </w:r>
+      <w:r>
+        <w:rPr/>
+        <w:t xml:space="preserve">associer différents effets au même type de cartes, par exemple la carte malédiction peut avoir </w:t>
+      </w:r>
+      <w:r>
+        <w:rPr/>
+        <w:t xml:space="preserve">plusieurs types d’effets différents. Pour cela nous avons fait le choix de créer une interface fonctionnelle permettant ainsi d’assigner différentes fonctions d’effet en </w:t>
+      </w:r>
+      <w:r>
+        <w:rPr/>
+        <w:t>rapport avec le type de la carte.</w:t>
+      </w:r>
+    </w:p>
+    <w:p>
+      <w:pPr>
+        <w:pStyle w:val="Paragraphedeliste"/>
+        <w:numPr>
+          <w:ilvl w:val="0"/>
+          <w:numId w:val="2"/>
+        </w:numPr>
+        <w:rPr/>
+      </w:pPr>
+      <w:r>
+        <w:rPr/>
+        <w:t xml:space="preserve">Comment organiser l’interface pour avoir un jeu facilement compréhensible et “modulaire”. Pour cela, l’interface est composée de différents menus </w:t>
+      </w:r>
+      <w:r>
+        <w:rPr/>
+        <w:t xml:space="preserve">contenant les composants de l’interface tels que les boutons, les informations </w:t>
+      </w:r>
+      <w:r>
+        <w:rPr/>
+        <w:t xml:space="preserve">du joueur, </w:t>
+      </w:r>
+      <w:r>
+        <w:rPr/>
+        <w:t>etc.</w:t>
+      </w:r>
     </w:p>
     <w:p>
       <w:pPr>
@@ -1390,7 +1465,7 @@
       </w:pPr>
     </w:p>
     <w:sectPr>
-      <w:pgSz w:w="11906" w:h="16838"/>
+      <w:pgSz w:w="11906" w:h="16838" w:orient="portrait"/>
       <w:pgMar w:top="1417" w:right="1417" w:bottom="1417" w:left="1417" w:header="708" w:footer="708" w:gutter="0"/>
       <w:cols w:space="708"/>
       <w:docGrid w:linePitch="360"/>
@@ -1449,8 +1524,131 @@
 </w:footnotes>
 </file>
 
+<file path=word/intelligence2.xml><?xml version="1.0" encoding="utf-8"?>
+<int2:intelligence xmlns:int2="http://schemas.microsoft.com/office/intelligence/2020/intelligence">
+  <int2:observations>
+    <int2:bookmark int2:bookmarkName="_Int_XwM5uJe9" int2:invalidationBookmarkName="" int2:hashCode="8MkJYQNSoEYhUw" int2:id="eKDgjQz1">
+      <int2:state int2:type="AugLoop_Text_Critique" int2:value="Rejected"/>
+    </int2:bookmark>
+  </int2:observations>
+  <int2:intelligenceSettings/>
+</int2:intelligence>
+</file>
+
 <file path=word/numbering.xml><?xml version="1.0" encoding="utf-8"?>
 <w:numbering xmlns:wpc="http://schemas.microsoft.com/office/word/2010/wordprocessingCanvas" xmlns:cx="http://schemas.microsoft.com/office/drawing/2014/chartex" xmlns:cx1="http://schemas.microsoft.com/office/drawing/2015/9/8/chartex" xmlns:cx2="http://schemas.microsoft.com/office/drawing/2015/10/21/chartex" xmlns:cx3="http://schemas.microsoft.com/office/drawing/2016/5/9/chartex" xmlns:cx4="http://schemas.microsoft.com/office/drawing/2016/5/10/chartex" xmlns:cx5="http://schemas.microsoft.com/office/drawing/2016/5/11/chartex" xmlns:cx6="http://schemas.microsoft.com/office/drawing/2016/5/12/chartex" xmlns:cx7="http://schemas.microsoft.com/office/drawing/2016/5/13/chartex" xmlns:cx8="http://schemas.microsoft.com/office/drawing/2016/5/14/chartex" xmlns:mc="http://schemas.openxmlformats.org/markup-compatibility/2006" xmlns:aink="http://schemas.microsoft.com/office/drawing/2016/ink" xmlns:am3d="http://schemas.microsoft.com/office/drawing/2017/model3d" xmlns:o="urn:schemas-microsoft-com:office:office" xmlns:oel="http://schemas.microsoft.com/office/2019/extlst" xmlns:r="http://schemas.openxmlformats.org/officeDocument/2006/relationships" xmlns:m="http://schemas.openxmlformats.org/officeDocument/2006/math" xmlns:v="urn:schemas-microsoft-com:vml" xmlns:wp14="http://schemas.microsoft.com/office/word/2010/wordprocessingDrawing" xmlns:wp="http://schemas.openxmlformats.org/drawingml/2006/wordprocessingDrawing" xmlns:w10="urn:schemas-microsoft-com:office:word" xmlns:w="http://schemas.openxmlformats.org/wordprocessingml/2006/main" xmlns:w14="http://schemas.microsoft.com/office/word/2010/wordml" xmlns:w15="http://schemas.microsoft.com/office/word/2012/wordml" xmlns:w16cex="http://schemas.microsoft.com/office/word/2018/wordml/cex" xmlns:w16cid="http://schemas.microsoft.com/office/word/2016/wordml/cid" xmlns:w16="http://schemas.microsoft.com/office/word/2018/wordml" xmlns:w16sdtdh="http://schemas.microsoft.com/office/word/2020/wordml/sdtdatahash" xmlns:w16se="http://schemas.microsoft.com/office/word/2015/wordml/symex" xmlns:wpg="http://schemas.microsoft.com/office/word/2010/wordprocessingGroup" xmlns:wpi="http://schemas.microsoft.com/office/word/2010/wordprocessingInk" xmlns:wne="http://schemas.microsoft.com/office/word/2006/wordml" xmlns:wps="http://schemas.microsoft.com/office/word/2010/wordprocessingShape" mc:Ignorable="w14 w15 w16se w16cid w16 w16cex w16sdtdh wp14">
+  <w:abstractNum xmlns:w="http://schemas.openxmlformats.org/wordprocessingml/2006/main" w:abstractNumId="1">
+    <w:nsid w:val="2b3cf6be"/>
+    <w:multiLevelType xmlns:w="http://schemas.openxmlformats.org/wordprocessingml/2006/main" w:val="hybridMultilevel"/>
+    <w:lvl xmlns:w="http://schemas.openxmlformats.org/wordprocessingml/2006/main" w:ilvl="0">
+      <w:start w:val="1"/>
+      <w:numFmt w:val="bullet"/>
+      <w:lvlText w:val="-"/>
+      <w:lvlJc w:val="left"/>
+      <w:pPr>
+        <w:ind w:left="720" w:hanging="360"/>
+      </w:pPr>
+      <w:rPr>
+        <w:rFonts w:hint="default" w:ascii="Calibri" w:hAnsi="Calibri"/>
+      </w:rPr>
+    </w:lvl>
+    <w:lvl xmlns:w="http://schemas.openxmlformats.org/wordprocessingml/2006/main" w:ilvl="1">
+      <w:start w:val="1"/>
+      <w:numFmt w:val="bullet"/>
+      <w:lvlText w:val="o"/>
+      <w:lvlJc w:val="left"/>
+      <w:pPr>
+        <w:ind w:left="1440" w:hanging="360"/>
+      </w:pPr>
+      <w:rPr>
+        <w:rFonts w:hint="default" w:ascii="Courier New" w:hAnsi="Courier New"/>
+      </w:rPr>
+    </w:lvl>
+    <w:lvl xmlns:w="http://schemas.openxmlformats.org/wordprocessingml/2006/main" w:ilvl="2">
+      <w:start w:val="1"/>
+      <w:numFmt w:val="bullet"/>
+      <w:lvlText w:val=""/>
+      <w:lvlJc w:val="left"/>
+      <w:pPr>
+        <w:ind w:left="2160" w:hanging="360"/>
+      </w:pPr>
+      <w:rPr>
+        <w:rFonts w:hint="default" w:ascii="Wingdings" w:hAnsi="Wingdings"/>
+      </w:rPr>
+    </w:lvl>
+    <w:lvl xmlns:w="http://schemas.openxmlformats.org/wordprocessingml/2006/main" w:ilvl="3">
+      <w:start w:val="1"/>
+      <w:numFmt w:val="bullet"/>
+      <w:lvlText w:val=""/>
+      <w:lvlJc w:val="left"/>
+      <w:pPr>
+        <w:ind w:left="2880" w:hanging="360"/>
+      </w:pPr>
+      <w:rPr>
+        <w:rFonts w:hint="default" w:ascii="Symbol" w:hAnsi="Symbol"/>
+      </w:rPr>
+    </w:lvl>
+    <w:lvl xmlns:w="http://schemas.openxmlformats.org/wordprocessingml/2006/main" w:ilvl="4">
+      <w:start w:val="1"/>
+      <w:numFmt w:val="bullet"/>
+      <w:lvlText w:val="o"/>
+      <w:lvlJc w:val="left"/>
+      <w:pPr>
+        <w:ind w:left="3600" w:hanging="360"/>
+      </w:pPr>
+      <w:rPr>
+        <w:rFonts w:hint="default" w:ascii="Courier New" w:hAnsi="Courier New"/>
+      </w:rPr>
+    </w:lvl>
+    <w:lvl xmlns:w="http://schemas.openxmlformats.org/wordprocessingml/2006/main" w:ilvl="5">
+      <w:start w:val="1"/>
+      <w:numFmt w:val="bullet"/>
+      <w:lvlText w:val=""/>
+      <w:lvlJc w:val="left"/>
+      <w:pPr>
+        <w:ind w:left="4320" w:hanging="360"/>
+      </w:pPr>
+      <w:rPr>
+        <w:rFonts w:hint="default" w:ascii="Wingdings" w:hAnsi="Wingdings"/>
+      </w:rPr>
+    </w:lvl>
+    <w:lvl xmlns:w="http://schemas.openxmlformats.org/wordprocessingml/2006/main" w:ilvl="6">
+      <w:start w:val="1"/>
+      <w:numFmt w:val="bullet"/>
+      <w:lvlText w:val=""/>
+      <w:lvlJc w:val="left"/>
+      <w:pPr>
+        <w:ind w:left="5040" w:hanging="360"/>
+      </w:pPr>
+      <w:rPr>
+        <w:rFonts w:hint="default" w:ascii="Symbol" w:hAnsi="Symbol"/>
+      </w:rPr>
+    </w:lvl>
+    <w:lvl xmlns:w="http://schemas.openxmlformats.org/wordprocessingml/2006/main" w:ilvl="7">
+      <w:start w:val="1"/>
+      <w:numFmt w:val="bullet"/>
+      <w:lvlText w:val="o"/>
+      <w:lvlJc w:val="left"/>
+      <w:pPr>
+        <w:ind w:left="5760" w:hanging="360"/>
+      </w:pPr>
+      <w:rPr>
+        <w:rFonts w:hint="default" w:ascii="Courier New" w:hAnsi="Courier New"/>
+      </w:rPr>
+    </w:lvl>
+    <w:lvl xmlns:w="http://schemas.openxmlformats.org/wordprocessingml/2006/main" w:ilvl="8">
+      <w:start w:val="1"/>
+      <w:numFmt w:val="bullet"/>
+      <w:lvlText w:val=""/>
+      <w:lvlJc w:val="left"/>
+      <w:pPr>
+        <w:ind w:left="6480" w:hanging="360"/>
+      </w:pPr>
+      <w:rPr>
+        <w:rFonts w:hint="default" w:ascii="Wingdings" w:hAnsi="Wingdings"/>
+      </w:rPr>
+    </w:lvl>
+  </w:abstractNum>
   <w:abstractNum w:abstractNumId="0" w15:restartNumberingAfterBreak="0">
     <w:nsid w:val="7E4C079A"/>
     <w:multiLevelType w:val="hybridMultilevel"/>
@@ -1464,7 +1662,7 @@
         <w:ind w:left="720" w:hanging="360"/>
       </w:pPr>
       <w:rPr>
-        <w:rFonts w:ascii="Calibri" w:eastAsiaTheme="minorEastAsia" w:hAnsi="Calibri" w:cs="Calibri" w:hint="default"/>
+        <w:rFonts w:hint="default" w:ascii="Calibri" w:hAnsi="Calibri" w:cs="Calibri" w:eastAsiaTheme="minorEastAsia"/>
       </w:rPr>
     </w:lvl>
     <w:lvl w:ilvl="1" w:tplc="040C0003">
@@ -1476,7 +1674,7 @@
         <w:ind w:left="1440" w:hanging="360"/>
       </w:pPr>
       <w:rPr>
-        <w:rFonts w:ascii="Courier New" w:hAnsi="Courier New" w:cs="Courier New" w:hint="default"/>
+        <w:rFonts w:hint="default" w:ascii="Courier New" w:hAnsi="Courier New" w:cs="Courier New"/>
       </w:rPr>
     </w:lvl>
     <w:lvl w:ilvl="2" w:tplc="040C0005">
@@ -1488,7 +1686,7 @@
         <w:ind w:left="2160" w:hanging="360"/>
       </w:pPr>
       <w:rPr>
-        <w:rFonts w:ascii="Wingdings" w:hAnsi="Wingdings" w:hint="default"/>
+        <w:rFonts w:hint="default" w:ascii="Wingdings" w:hAnsi="Wingdings"/>
       </w:rPr>
     </w:lvl>
     <w:lvl w:ilvl="3" w:tplc="040C0001" w:tentative="1">
@@ -1500,7 +1698,7 @@
         <w:ind w:left="2880" w:hanging="360"/>
       </w:pPr>
       <w:rPr>
-        <w:rFonts w:ascii="Symbol" w:hAnsi="Symbol" w:hint="default"/>
+        <w:rFonts w:hint="default" w:ascii="Symbol" w:hAnsi="Symbol"/>
       </w:rPr>
     </w:lvl>
     <w:lvl w:ilvl="4" w:tplc="040C0003" w:tentative="1">
@@ -1512,7 +1710,7 @@
         <w:ind w:left="3600" w:hanging="360"/>
       </w:pPr>
       <w:rPr>
-        <w:rFonts w:ascii="Courier New" w:hAnsi="Courier New" w:cs="Courier New" w:hint="default"/>
+        <w:rFonts w:hint="default" w:ascii="Courier New" w:hAnsi="Courier New" w:cs="Courier New"/>
       </w:rPr>
     </w:lvl>
     <w:lvl w:ilvl="5" w:tplc="040C0005" w:tentative="1">
@@ -1524,7 +1722,7 @@
         <w:ind w:left="4320" w:hanging="360"/>
       </w:pPr>
       <w:rPr>
-        <w:rFonts w:ascii="Wingdings" w:hAnsi="Wingdings" w:hint="default"/>
+        <w:rFonts w:hint="default" w:ascii="Wingdings" w:hAnsi="Wingdings"/>
       </w:rPr>
     </w:lvl>
     <w:lvl w:ilvl="6" w:tplc="040C0001" w:tentative="1">
@@ -1536,7 +1734,7 @@
         <w:ind w:left="5040" w:hanging="360"/>
       </w:pPr>
       <w:rPr>
-        <w:rFonts w:ascii="Symbol" w:hAnsi="Symbol" w:hint="default"/>
+        <w:rFonts w:hint="default" w:ascii="Symbol" w:hAnsi="Symbol"/>
       </w:rPr>
     </w:lvl>
     <w:lvl w:ilvl="7" w:tplc="040C0003" w:tentative="1">
@@ -1548,7 +1746,7 @@
         <w:ind w:left="5760" w:hanging="360"/>
       </w:pPr>
       <w:rPr>
-        <w:rFonts w:ascii="Courier New" w:hAnsi="Courier New" w:cs="Courier New" w:hint="default"/>
+        <w:rFonts w:hint="default" w:ascii="Courier New" w:hAnsi="Courier New" w:cs="Courier New"/>
       </w:rPr>
     </w:lvl>
     <w:lvl w:ilvl="8" w:tplc="040C0005" w:tentative="1">
@@ -1560,10 +1758,13 @@
         <w:ind w:left="6480" w:hanging="360"/>
       </w:pPr>
       <w:rPr>
-        <w:rFonts w:ascii="Wingdings" w:hAnsi="Wingdings" w:hint="default"/>
+        <w:rFonts w:hint="default" w:ascii="Wingdings" w:hAnsi="Wingdings"/>
       </w:rPr>
     </w:lvl>
   </w:abstractNum>
+  <w:num w:numId="2">
+    <w:abstractNumId w:val="1"/>
+  </w:num>
   <w:num w:numId="1" w16cid:durableId="1883444101">
     <w:abstractNumId w:val="0"/>
   </w:num>
@@ -1575,7 +1776,7 @@
   <w:docDefaults>
     <w:rPrDefault>
       <w:rPr>
-        <w:rFonts w:asciiTheme="minorHAnsi" w:eastAsiaTheme="minorEastAsia" w:hAnsiTheme="minorHAnsi" w:cstheme="minorBidi"/>
+        <w:rFonts w:asciiTheme="minorHAnsi" w:hAnsiTheme="minorHAnsi" w:eastAsiaTheme="minorEastAsia" w:cstheme="minorBidi"/>
         <w:kern w:val="2"/>
         <w:sz w:val="22"/>
         <w:szCs w:val="22"/>
@@ -1592,14 +1793,14 @@
   <w:latentStyles w:defLockedState="0" w:defUIPriority="99" w:defSemiHidden="0" w:defUnhideWhenUsed="0" w:defQFormat="0" w:count="376">
     <w:lsdException w:name="Normal" w:uiPriority="0" w:qFormat="1"/>
     <w:lsdException w:name="heading 1" w:uiPriority="9" w:qFormat="1"/>
-    <w:lsdException w:name="heading 2" w:semiHidden="1" w:uiPriority="9" w:unhideWhenUsed="1" w:qFormat="1"/>
-    <w:lsdException w:name="heading 3" w:semiHidden="1" w:uiPriority="9" w:unhideWhenUsed="1" w:qFormat="1"/>
-    <w:lsdException w:name="heading 4" w:semiHidden="1" w:uiPriority="9" w:unhideWhenUsed="1" w:qFormat="1"/>
-    <w:lsdException w:name="heading 5" w:semiHidden="1" w:uiPriority="9" w:unhideWhenUsed="1" w:qFormat="1"/>
-    <w:lsdException w:name="heading 6" w:semiHidden="1" w:uiPriority="9" w:unhideWhenUsed="1" w:qFormat="1"/>
-    <w:lsdException w:name="heading 7" w:semiHidden="1" w:uiPriority="9" w:unhideWhenUsed="1" w:qFormat="1"/>
-    <w:lsdException w:name="heading 8" w:semiHidden="1" w:uiPriority="9" w:unhideWhenUsed="1" w:qFormat="1"/>
-    <w:lsdException w:name="heading 9" w:semiHidden="1" w:uiPriority="9" w:unhideWhenUsed="1" w:qFormat="1"/>
+    <w:lsdException w:name="heading 2" w:uiPriority="9" w:semiHidden="1" w:unhideWhenUsed="1" w:qFormat="1"/>
+    <w:lsdException w:name="heading 3" w:uiPriority="9" w:semiHidden="1" w:unhideWhenUsed="1" w:qFormat="1"/>
+    <w:lsdException w:name="heading 4" w:uiPriority="9" w:semiHidden="1" w:unhideWhenUsed="1" w:qFormat="1"/>
+    <w:lsdException w:name="heading 5" w:uiPriority="9" w:semiHidden="1" w:unhideWhenUsed="1" w:qFormat="1"/>
+    <w:lsdException w:name="heading 6" w:uiPriority="9" w:semiHidden="1" w:unhideWhenUsed="1" w:qFormat="1"/>
+    <w:lsdException w:name="heading 7" w:uiPriority="9" w:semiHidden="1" w:unhideWhenUsed="1" w:qFormat="1"/>
+    <w:lsdException w:name="heading 8" w:uiPriority="9" w:semiHidden="1" w:unhideWhenUsed="1" w:qFormat="1"/>
+    <w:lsdException w:name="heading 9" w:uiPriority="9" w:semiHidden="1" w:unhideWhenUsed="1" w:qFormat="1"/>
     <w:lsdException w:name="index 1" w:semiHidden="1" w:unhideWhenUsed="1"/>
     <w:lsdException w:name="index 2" w:semiHidden="1" w:unhideWhenUsed="1"/>
     <w:lsdException w:name="index 3" w:semiHidden="1" w:unhideWhenUsed="1"/>
@@ -1609,22 +1810,22 @@
     <w:lsdException w:name="index 7" w:semiHidden="1" w:unhideWhenUsed="1"/>
     <w:lsdException w:name="index 8" w:semiHidden="1" w:unhideWhenUsed="1"/>
     <w:lsdException w:name="index 9" w:semiHidden="1" w:unhideWhenUsed="1"/>
-    <w:lsdException w:name="toc 1" w:semiHidden="1" w:uiPriority="39" w:unhideWhenUsed="1"/>
-    <w:lsdException w:name="toc 2" w:semiHidden="1" w:uiPriority="39" w:unhideWhenUsed="1"/>
-    <w:lsdException w:name="toc 3" w:semiHidden="1" w:uiPriority="39" w:unhideWhenUsed="1"/>
-    <w:lsdException w:name="toc 4" w:semiHidden="1" w:uiPriority="39" w:unhideWhenUsed="1"/>
-    <w:lsdException w:name="toc 5" w:semiHidden="1" w:uiPriority="39" w:unhideWhenUsed="1"/>
-    <w:lsdException w:name="toc 6" w:semiHidden="1" w:uiPriority="39" w:unhideWhenUsed="1"/>
-    <w:lsdException w:name="toc 7" w:semiHidden="1" w:uiPriority="39" w:unhideWhenUsed="1"/>
-    <w:lsdException w:name="toc 8" w:semiHidden="1" w:uiPriority="39" w:unhideWhenUsed="1"/>
-    <w:lsdException w:name="toc 9" w:semiHidden="1" w:uiPriority="39" w:unhideWhenUsed="1"/>
+    <w:lsdException w:name="toc 1" w:uiPriority="39" w:semiHidden="1" w:unhideWhenUsed="1"/>
+    <w:lsdException w:name="toc 2" w:uiPriority="39" w:semiHidden="1" w:unhideWhenUsed="1"/>
+    <w:lsdException w:name="toc 3" w:uiPriority="39" w:semiHidden="1" w:unhideWhenUsed="1"/>
+    <w:lsdException w:name="toc 4" w:uiPriority="39" w:semiHidden="1" w:unhideWhenUsed="1"/>
+    <w:lsdException w:name="toc 5" w:uiPriority="39" w:semiHidden="1" w:unhideWhenUsed="1"/>
+    <w:lsdException w:name="toc 6" w:uiPriority="39" w:semiHidden="1" w:unhideWhenUsed="1"/>
+    <w:lsdException w:name="toc 7" w:uiPriority="39" w:semiHidden="1" w:unhideWhenUsed="1"/>
+    <w:lsdException w:name="toc 8" w:uiPriority="39" w:semiHidden="1" w:unhideWhenUsed="1"/>
+    <w:lsdException w:name="toc 9" w:uiPriority="39" w:semiHidden="1" w:unhideWhenUsed="1"/>
     <w:lsdException w:name="Normal Indent" w:semiHidden="1" w:unhideWhenUsed="1"/>
     <w:lsdException w:name="footnote text" w:semiHidden="1" w:unhideWhenUsed="1"/>
     <w:lsdException w:name="annotation text" w:semiHidden="1" w:unhideWhenUsed="1"/>
     <w:lsdException w:name="header" w:semiHidden="1" w:unhideWhenUsed="1"/>
     <w:lsdException w:name="footer" w:semiHidden="1" w:unhideWhenUsed="1"/>
     <w:lsdException w:name="index heading" w:semiHidden="1" w:unhideWhenUsed="1"/>
-    <w:lsdException w:name="caption" w:semiHidden="1" w:uiPriority="35" w:unhideWhenUsed="1" w:qFormat="1"/>
+    <w:lsdException w:name="caption" w:uiPriority="35" w:semiHidden="1" w:unhideWhenUsed="1" w:qFormat="1"/>
     <w:lsdException w:name="table of figures" w:semiHidden="1" w:unhideWhenUsed="1"/>
     <w:lsdException w:name="envelope address" w:semiHidden="1" w:unhideWhenUsed="1"/>
     <w:lsdException w:name="envelope return" w:semiHidden="1" w:unhideWhenUsed="1"/>
@@ -1655,7 +1856,7 @@
     <w:lsdException w:name="Title" w:uiPriority="10" w:qFormat="1"/>
     <w:lsdException w:name="Closing" w:semiHidden="1" w:unhideWhenUsed="1"/>
     <w:lsdException w:name="Signature" w:semiHidden="1" w:unhideWhenUsed="1"/>
-    <w:lsdException w:name="Default Paragraph Font" w:semiHidden="1" w:uiPriority="1" w:unhideWhenUsed="1"/>
+    <w:lsdException w:name="Default Paragraph Font" w:uiPriority="1" w:semiHidden="1" w:unhideWhenUsed="1"/>
     <w:lsdException w:name="Body Text" w:semiHidden="1" w:unhideWhenUsed="1"/>
     <w:lsdException w:name="Body Text Indent" w:semiHidden="1" w:unhideWhenUsed="1"/>
     <w:lsdException w:name="List Continue" w:semiHidden="1" w:unhideWhenUsed="1"/>
@@ -1855,8 +2056,8 @@
     <w:lsdException w:name="Subtle Reference" w:uiPriority="31" w:qFormat="1"/>
     <w:lsdException w:name="Intense Reference" w:uiPriority="32" w:qFormat="1"/>
     <w:lsdException w:name="Book Title" w:uiPriority="33" w:qFormat="1"/>
-    <w:lsdException w:name="Bibliography" w:semiHidden="1" w:uiPriority="37" w:unhideWhenUsed="1"/>
-    <w:lsdException w:name="TOC Heading" w:semiHidden="1" w:uiPriority="39" w:unhideWhenUsed="1" w:qFormat="1"/>
+    <w:lsdException w:name="Bibliography" w:uiPriority="37" w:semiHidden="1" w:unhideWhenUsed="1"/>
+    <w:lsdException w:name="TOC Heading" w:uiPriority="39" w:semiHidden="1" w:unhideWhenUsed="1" w:qFormat="1"/>
     <w:lsdException w:name="Plain Table 1" w:uiPriority="41"/>
     <w:lsdException w:name="Plain Table 2" w:uiPriority="42"/>
     <w:lsdException w:name="Plain Table 3" w:uiPriority="43"/>
@@ -1967,7 +2168,7 @@
     <w:lsdException w:name="Unresolved Mention" w:semiHidden="1" w:unhideWhenUsed="1"/>
     <w:lsdException w:name="Smart Link" w:semiHidden="1" w:unhideWhenUsed="1"/>
   </w:latentStyles>
-  <w:style w:type="paragraph" w:default="1" w:styleId="Normal">
+  <w:style w:type="paragraph" w:styleId="Normal" w:default="1">
     <w:name w:val="Normal"/>
     <w:qFormat/>
   </w:style>
@@ -1986,19 +2187,19 @@
       <w:outlineLvl w:val="0"/>
     </w:pPr>
     <w:rPr>
-      <w:rFonts w:asciiTheme="majorHAnsi" w:eastAsiaTheme="majorEastAsia" w:hAnsiTheme="majorHAnsi" w:cstheme="majorBidi"/>
+      <w:rFonts w:asciiTheme="majorHAnsi" w:hAnsiTheme="majorHAnsi" w:eastAsiaTheme="majorEastAsia" w:cstheme="majorBidi"/>
       <w:color w:val="2F5496" w:themeColor="accent1" w:themeShade="BF"/>
       <w:sz w:val="32"/>
       <w:szCs w:val="32"/>
     </w:rPr>
   </w:style>
-  <w:style w:type="character" w:default="1" w:styleId="Policepardfaut">
+  <w:style w:type="character" w:styleId="Policepardfaut" w:default="1">
     <w:name w:val="Default Paragraph Font"/>
     <w:uiPriority w:val="1"/>
     <w:semiHidden/>
     <w:unhideWhenUsed/>
   </w:style>
-  <w:style w:type="table" w:default="1" w:styleId="TableauNormal">
+  <w:style w:type="table" w:styleId="TableauNormal" w:default="1">
     <w:name w:val="Normal Table"/>
     <w:uiPriority w:val="99"/>
     <w:semiHidden/>
@@ -2013,7 +2214,7 @@
       </w:tblCellMar>
     </w:tblPr>
   </w:style>
-  <w:style w:type="numbering" w:default="1" w:styleId="Aucuneliste">
+  <w:style w:type="numbering" w:styleId="Aucuneliste" w:default="1">
     <w:name w:val="No List"/>
     <w:uiPriority w:val="99"/>
     <w:semiHidden/>
@@ -2034,7 +2235,7 @@
       <w:spacing w:after="0" w:line="240" w:lineRule="auto"/>
     </w:pPr>
   </w:style>
-  <w:style w:type="character" w:customStyle="1" w:styleId="En-tteCar">
+  <w:style w:type="character" w:styleId="En-tteCar" w:customStyle="1">
     <w:name w:val="En-tête Car"/>
     <w:basedOn w:val="Policepardfaut"/>
     <w:link w:val="En-tte"/>
@@ -2056,7 +2257,7 @@
       <w:spacing w:after="0" w:line="240" w:lineRule="auto"/>
     </w:pPr>
   </w:style>
-  <w:style w:type="character" w:customStyle="1" w:styleId="PieddepageCar">
+  <w:style w:type="character" w:styleId="PieddepageCar" w:customStyle="1">
     <w:name w:val="Pied de page Car"/>
     <w:basedOn w:val="Policepardfaut"/>
     <w:link w:val="Pieddepage"/>
@@ -2074,14 +2275,14 @@
       <w:contextualSpacing/>
     </w:pPr>
   </w:style>
-  <w:style w:type="character" w:customStyle="1" w:styleId="Titre1Car">
+  <w:style w:type="character" w:styleId="Titre1Car" w:customStyle="1">
     <w:name w:val="Titre 1 Car"/>
     <w:basedOn w:val="Policepardfaut"/>
     <w:link w:val="Titre1"/>
     <w:uiPriority w:val="9"/>
     <w:rsid w:val="00106C86"/>
     <w:rPr>
-      <w:rFonts w:asciiTheme="majorHAnsi" w:eastAsiaTheme="majorEastAsia" w:hAnsiTheme="majorHAnsi" w:cstheme="majorBidi"/>
+      <w:rFonts w:asciiTheme="majorHAnsi" w:hAnsiTheme="majorHAnsi" w:eastAsiaTheme="majorEastAsia" w:cstheme="majorBidi"/>
       <w:color w:val="2F5496" w:themeColor="accent1" w:themeShade="BF"/>
       <w:sz w:val="32"/>
       <w:szCs w:val="32"/>

</xml_diff>

<commit_message>
Rapport update + conclusion
</commit_message>
<xml_diff>
--- a/rapport_projet.docx
+++ b/rapport_projet.docx
@@ -1,154 +1,676 @@
 
 <file path=word/document.xml><?xml version="1.0" encoding="utf-8"?>
-<w:document xmlns:wpc="http://schemas.microsoft.com/office/word/2010/wordprocessingCanvas" xmlns:cx="http://schemas.microsoft.com/office/drawing/2014/chartex" xmlns:cx1="http://schemas.microsoft.com/office/drawing/2015/9/8/chartex" xmlns:cx2="http://schemas.microsoft.com/office/drawing/2015/10/21/chartex" xmlns:cx3="http://schemas.microsoft.com/office/drawing/2016/5/9/chartex" xmlns:cx4="http://schemas.microsoft.com/office/drawing/2016/5/10/chartex" xmlns:cx5="http://schemas.microsoft.com/office/drawing/2016/5/11/chartex" xmlns:cx6="http://schemas.microsoft.com/office/drawing/2016/5/12/chartex" xmlns:cx7="http://schemas.microsoft.com/office/drawing/2016/5/13/chartex" xmlns:cx8="http://schemas.microsoft.com/office/drawing/2016/5/14/chartex" xmlns:mc="http://schemas.openxmlformats.org/markup-compatibility/2006" xmlns:aink="http://schemas.microsoft.com/office/drawing/2016/ink" xmlns:am3d="http://schemas.microsoft.com/office/drawing/2017/model3d" xmlns:o="urn:schemas-microsoft-com:office:office" xmlns:oel="http://schemas.microsoft.com/office/2019/extlst" xmlns:r="http://schemas.openxmlformats.org/officeDocument/2006/relationships" xmlns:m="http://schemas.openxmlformats.org/officeDocument/2006/math" xmlns:v="urn:schemas-microsoft-com:vml" xmlns:wp14="http://schemas.microsoft.com/office/word/2010/wordprocessingDrawing" xmlns:wp="http://schemas.openxmlformats.org/drawingml/2006/wordprocessingDrawing" xmlns:w10="urn:schemas-microsoft-com:office:word" xmlns:w="http://schemas.openxmlformats.org/wordprocessingml/2006/main" xmlns:w14="http://schemas.microsoft.com/office/word/2010/wordml" xmlns:w15="http://schemas.microsoft.com/office/word/2012/wordml" xmlns:w16cex="http://schemas.microsoft.com/office/word/2018/wordml/cex" xmlns:w16cid="http://schemas.microsoft.com/office/word/2016/wordml/cid" xmlns:w16="http://schemas.microsoft.com/office/word/2018/wordml" xmlns:w16sdtdh="http://schemas.microsoft.com/office/word/2020/wordml/sdtdatahash" xmlns:w16se="http://schemas.microsoft.com/office/word/2015/wordml/symex" xmlns:wpg="http://schemas.microsoft.com/office/word/2010/wordprocessingGroup" xmlns:wpi="http://schemas.microsoft.com/office/word/2010/wordprocessingInk" xmlns:wne="http://schemas.microsoft.com/office/word/2006/wordml" xmlns:wps="http://schemas.microsoft.com/office/word/2010/wordprocessingShape" xmlns:a="http://schemas.openxmlformats.org/drawingml/2006/main" xmlns:pic="http://schemas.openxmlformats.org/drawingml/2006/picture" mc:Ignorable="w14 w15 w16se w16cid w16 w16cex w16sdtdh wp14">
+<w:document xmlns:wpc="http://schemas.microsoft.com/office/word/2010/wordprocessingCanvas" xmlns:cx="http://schemas.microsoft.com/office/drawing/2014/chartex" xmlns:cx1="http://schemas.microsoft.com/office/drawing/2015/9/8/chartex" xmlns:cx2="http://schemas.microsoft.com/office/drawing/2015/10/21/chartex" xmlns:cx3="http://schemas.microsoft.com/office/drawing/2016/5/9/chartex" xmlns:cx4="http://schemas.microsoft.com/office/drawing/2016/5/10/chartex" xmlns:cx5="http://schemas.microsoft.com/office/drawing/2016/5/11/chartex" xmlns:cx6="http://schemas.microsoft.com/office/drawing/2016/5/12/chartex" xmlns:cx7="http://schemas.microsoft.com/office/drawing/2016/5/13/chartex" xmlns:cx8="http://schemas.microsoft.com/office/drawing/2016/5/14/chartex" xmlns:mc="http://schemas.openxmlformats.org/markup-compatibility/2006" xmlns:aink="http://schemas.microsoft.com/office/drawing/2016/ink" xmlns:am3d="http://schemas.microsoft.com/office/drawing/2017/model3d" xmlns:o="urn:schemas-microsoft-com:office:office" xmlns:oel="http://schemas.microsoft.com/office/2019/extlst" xmlns:r="http://schemas.openxmlformats.org/officeDocument/2006/relationships" xmlns:m="http://schemas.openxmlformats.org/officeDocument/2006/math" xmlns:v="urn:schemas-microsoft-com:vml" xmlns:wp14="http://schemas.microsoft.com/office/word/2010/wordprocessingDrawing" xmlns:wp="http://schemas.openxmlformats.org/drawingml/2006/wordprocessingDrawing" xmlns:w10="urn:schemas-microsoft-com:office:word" xmlns:w="http://schemas.openxmlformats.org/wordprocessingml/2006/main" xmlns:w14="http://schemas.microsoft.com/office/word/2010/wordml" xmlns:w15="http://schemas.microsoft.com/office/word/2012/wordml" xmlns:w16cex="http://schemas.microsoft.com/office/word/2018/wordml/cex" xmlns:w16cid="http://schemas.microsoft.com/office/word/2016/wordml/cid" xmlns:w16="http://schemas.microsoft.com/office/word/2018/wordml" xmlns:w16sdtdh="http://schemas.microsoft.com/office/word/2020/wordml/sdtdatahash" xmlns:w16se="http://schemas.microsoft.com/office/word/2015/wordml/symex" xmlns:wpg="http://schemas.microsoft.com/office/word/2010/wordprocessingGroup" xmlns:wpi="http://schemas.microsoft.com/office/word/2010/wordprocessingInk" xmlns:wne="http://schemas.microsoft.com/office/word/2006/wordml" xmlns:wps="http://schemas.microsoft.com/office/word/2010/wordprocessingShape" mc:Ignorable="w14 w15 w16se w16cid w16 w16cex w16sdtdh wp14">
   <w:body>
     <w:p>
       <w:pPr>
         <w:jc w:val="center"/>
         <w:rPr>
+          <w:sz w:val="52"/>
+          <w:szCs w:val="52"/>
+        </w:rPr>
+      </w:pPr>
+      <w:r>
+        <w:rPr>
+          <w:sz w:val="52"/>
+          <w:szCs w:val="52"/>
+        </w:rPr>
+        <w:t xml:space="preserve">Rapport </w:t>
+      </w:r>
+      <w:r>
+        <w:rPr>
+          <w:sz w:val="52"/>
+          <w:szCs w:val="52"/>
+        </w:rPr>
+        <w:t>de conception</w:t>
+      </w:r>
+    </w:p>
+    <w:p>
+      <w:pPr>
+        <w:rPr>
+          <w:sz w:val="40"/>
+          <w:szCs w:val="40"/>
+        </w:rPr>
+      </w:pPr>
+    </w:p>
+    <w:p>
+      <w:pPr>
+        <w:jc w:val="center"/>
+        <w:rPr>
+          <w:sz w:val="28"/>
+          <w:szCs w:val="28"/>
+        </w:rPr>
+      </w:pPr>
+      <w:r>
+        <w:rPr>
+          <w:sz w:val="28"/>
+          <w:szCs w:val="28"/>
+        </w:rPr>
+        <w:t xml:space="preserve">Allainé Hugo – </w:t>
+      </w:r>
+      <w:proofErr w:type="spellStart"/>
+      <w:r>
+        <w:rPr>
+          <w:sz w:val="28"/>
+          <w:szCs w:val="28"/>
+        </w:rPr>
+        <w:t>Gachelin</w:t>
+      </w:r>
+      <w:proofErr w:type="spellEnd"/>
+      <w:r>
+        <w:rPr>
+          <w:sz w:val="28"/>
+          <w:szCs w:val="28"/>
+        </w:rPr>
+        <w:t xml:space="preserve"> </w:t>
+      </w:r>
+      <w:proofErr w:type="spellStart"/>
+      <w:r>
+        <w:rPr>
+          <w:sz w:val="28"/>
+          <w:szCs w:val="28"/>
+        </w:rPr>
+        <w:t>Estouan</w:t>
+      </w:r>
+      <w:proofErr w:type="spellEnd"/>
+      <w:r>
+        <w:rPr>
+          <w:sz w:val="28"/>
+          <w:szCs w:val="28"/>
+        </w:rPr>
+        <w:t xml:space="preserve"> – Py Guillaume</w:t>
+      </w:r>
+    </w:p>
+    <w:p>
+      <w:pPr>
+        <w:jc w:val="center"/>
+        <w:rPr>
+          <w:sz w:val="24"/>
+          <w:szCs w:val="24"/>
+        </w:rPr>
+      </w:pPr>
+    </w:p>
+    <w:p>
+      <w:pPr>
+        <w:rPr>
+          <w:sz w:val="24"/>
+          <w:szCs w:val="24"/>
+        </w:rPr>
+      </w:pPr>
+    </w:p>
+    <w:p>
+      <w:pPr>
+        <w:rPr>
+          <w:sz w:val="24"/>
+          <w:szCs w:val="24"/>
+        </w:rPr>
+      </w:pPr>
+    </w:p>
+    <w:p>
+      <w:pPr>
+        <w:rPr>
+          <w:sz w:val="24"/>
+          <w:szCs w:val="24"/>
+        </w:rPr>
+      </w:pPr>
+    </w:p>
+    <w:sdt>
+      <w:sdtPr>
+        <w:id w:val="1976941601"/>
+        <w:docPartObj>
+          <w:docPartGallery w:val="Table of Contents"/>
+          <w:docPartUnique/>
+        </w:docPartObj>
+      </w:sdtPr>
+      <w:sdtEndPr>
+        <w:rPr>
+          <w:rFonts w:asciiTheme="minorHAnsi" w:eastAsiaTheme="minorEastAsia" w:hAnsiTheme="minorHAnsi" w:cstheme="minorBidi"/>
+          <w:b/>
+          <w:bCs/>
+          <w:color w:val="auto"/>
+          <w:kern w:val="2"/>
+          <w:sz w:val="22"/>
+          <w:szCs w:val="22"/>
+          <w:lang w:eastAsia="ja-JP"/>
+          <w14:ligatures w14:val="standardContextual"/>
+        </w:rPr>
+      </w:sdtEndPr>
+      <w:sdtContent>
+        <w:p>
+          <w:pPr>
+            <w:pStyle w:val="En-ttedetabledesmatires"/>
+            <w:jc w:val="center"/>
+          </w:pPr>
+          <w:r>
+            <w:t>Sommaire</w:t>
+          </w:r>
+        </w:p>
+        <w:p>
+          <w:pPr>
+            <w:rPr>
+              <w:lang w:eastAsia="fr-FR"/>
+            </w:rPr>
+          </w:pPr>
+        </w:p>
+        <w:p>
+          <w:pPr>
+            <w:pStyle w:val="TM1"/>
+            <w:tabs>
+              <w:tab w:val="right" w:leader="dot" w:pos="9062"/>
+            </w:tabs>
+            <w:rPr>
+              <w:noProof/>
+              <w:sz w:val="24"/>
+              <w:szCs w:val="24"/>
+              <w:lang w:eastAsia="fr-FR"/>
+            </w:rPr>
+          </w:pPr>
+          <w:r>
+            <w:fldChar w:fldCharType="begin"/>
+          </w:r>
+          <w:r>
+            <w:instrText xml:space="preserve"> TOC \o "1-3" \h \z \u </w:instrText>
+          </w:r>
+          <w:r>
+            <w:fldChar w:fldCharType="separate"/>
+          </w:r>
+          <w:hyperlink w:anchor="_Toc154159446" w:history="1">
+            <w:r>
+              <w:rPr>
+                <w:rStyle w:val="Lienhypertexte"/>
+                <w:noProof/>
+              </w:rPr>
+              <w:t>Introduction</w:t>
+            </w:r>
+            <w:r>
+              <w:rPr>
+                <w:noProof/>
+                <w:webHidden/>
+              </w:rPr>
+              <w:tab/>
+            </w:r>
+            <w:r>
+              <w:rPr>
+                <w:noProof/>
+                <w:webHidden/>
+              </w:rPr>
+              <w:fldChar w:fldCharType="begin"/>
+            </w:r>
+            <w:r>
+              <w:rPr>
+                <w:noProof/>
+                <w:webHidden/>
+              </w:rPr>
+              <w:instrText xml:space="preserve"> PAGEREF _Toc154159446 \h </w:instrText>
+            </w:r>
+            <w:r>
+              <w:rPr>
+                <w:noProof/>
+                <w:webHidden/>
+              </w:rPr>
+            </w:r>
+            <w:r>
+              <w:rPr>
+                <w:noProof/>
+                <w:webHidden/>
+              </w:rPr>
+              <w:fldChar w:fldCharType="separate"/>
+            </w:r>
+            <w:r>
+              <w:rPr>
+                <w:noProof/>
+                <w:webHidden/>
+              </w:rPr>
+              <w:t>2</w:t>
+            </w:r>
+            <w:r>
+              <w:rPr>
+                <w:noProof/>
+                <w:webHidden/>
+              </w:rPr>
+              <w:fldChar w:fldCharType="end"/>
+            </w:r>
+          </w:hyperlink>
+        </w:p>
+        <w:p>
+          <w:pPr>
+            <w:pStyle w:val="TM1"/>
+            <w:tabs>
+              <w:tab w:val="right" w:leader="dot" w:pos="9062"/>
+            </w:tabs>
+            <w:rPr>
+              <w:noProof/>
+              <w:sz w:val="24"/>
+              <w:szCs w:val="24"/>
+              <w:lang w:eastAsia="fr-FR"/>
+            </w:rPr>
+          </w:pPr>
+          <w:hyperlink w:anchor="_Toc154159447" w:history="1">
+            <w:r>
+              <w:rPr>
+                <w:rStyle w:val="Lienhypertexte"/>
+                <w:noProof/>
+              </w:rPr>
+              <w:t>Vue d’ensemble de l’implémentation</w:t>
+            </w:r>
+            <w:r>
+              <w:rPr>
+                <w:noProof/>
+                <w:webHidden/>
+              </w:rPr>
+              <w:tab/>
+            </w:r>
+            <w:r>
+              <w:rPr>
+                <w:noProof/>
+                <w:webHidden/>
+              </w:rPr>
+              <w:fldChar w:fldCharType="begin"/>
+            </w:r>
+            <w:r>
+              <w:rPr>
+                <w:noProof/>
+                <w:webHidden/>
+              </w:rPr>
+              <w:instrText xml:space="preserve"> PAGEREF _Toc154159447 \h </w:instrText>
+            </w:r>
+            <w:r>
+              <w:rPr>
+                <w:noProof/>
+                <w:webHidden/>
+              </w:rPr>
+            </w:r>
+            <w:r>
+              <w:rPr>
+                <w:noProof/>
+                <w:webHidden/>
+              </w:rPr>
+              <w:fldChar w:fldCharType="separate"/>
+            </w:r>
+            <w:r>
+              <w:rPr>
+                <w:noProof/>
+                <w:webHidden/>
+              </w:rPr>
+              <w:t>2</w:t>
+            </w:r>
+            <w:r>
+              <w:rPr>
+                <w:noProof/>
+                <w:webHidden/>
+              </w:rPr>
+              <w:fldChar w:fldCharType="end"/>
+            </w:r>
+          </w:hyperlink>
+        </w:p>
+        <w:p>
+          <w:pPr>
+            <w:pStyle w:val="TM1"/>
+            <w:tabs>
+              <w:tab w:val="right" w:leader="dot" w:pos="9062"/>
+            </w:tabs>
+            <w:rPr>
+              <w:noProof/>
+              <w:sz w:val="24"/>
+              <w:szCs w:val="24"/>
+              <w:lang w:eastAsia="fr-FR"/>
+            </w:rPr>
+          </w:pPr>
+          <w:hyperlink w:anchor="_Toc154159448" w:history="1">
+            <w:r>
+              <w:rPr>
+                <w:rStyle w:val="Lienhypertexte"/>
+                <w:noProof/>
+              </w:rPr>
+              <w:t>Modules et Fonctionnalités</w:t>
+            </w:r>
+            <w:r>
+              <w:rPr>
+                <w:noProof/>
+                <w:webHidden/>
+              </w:rPr>
+              <w:tab/>
+            </w:r>
+            <w:r>
+              <w:rPr>
+                <w:noProof/>
+                <w:webHidden/>
+              </w:rPr>
+              <w:fldChar w:fldCharType="begin"/>
+            </w:r>
+            <w:r>
+              <w:rPr>
+                <w:noProof/>
+                <w:webHidden/>
+              </w:rPr>
+              <w:instrText xml:space="preserve"> PAGEREF _Toc154159448 \h </w:instrText>
+            </w:r>
+            <w:r>
+              <w:rPr>
+                <w:noProof/>
+                <w:webHidden/>
+              </w:rPr>
+            </w:r>
+            <w:r>
+              <w:rPr>
+                <w:noProof/>
+                <w:webHidden/>
+              </w:rPr>
+              <w:fldChar w:fldCharType="separate"/>
+            </w:r>
+            <w:r>
+              <w:rPr>
+                <w:noProof/>
+                <w:webHidden/>
+              </w:rPr>
+              <w:t>5</w:t>
+            </w:r>
+            <w:r>
+              <w:rPr>
+                <w:noProof/>
+                <w:webHidden/>
+              </w:rPr>
+              <w:fldChar w:fldCharType="end"/>
+            </w:r>
+          </w:hyperlink>
+        </w:p>
+        <w:p>
+          <w:pPr>
+            <w:pStyle w:val="TM1"/>
+            <w:tabs>
+              <w:tab w:val="right" w:leader="dot" w:pos="9062"/>
+            </w:tabs>
+            <w:rPr>
+              <w:noProof/>
+              <w:sz w:val="24"/>
+              <w:szCs w:val="24"/>
+              <w:lang w:eastAsia="fr-FR"/>
+            </w:rPr>
+          </w:pPr>
+          <w:hyperlink w:anchor="_Toc154159449" w:history="1">
+            <w:r>
+              <w:rPr>
+                <w:rStyle w:val="Lienhypertexte"/>
+                <w:noProof/>
+              </w:rPr>
+              <w:t>Problèmes rencontrés</w:t>
+            </w:r>
+            <w:r>
+              <w:rPr>
+                <w:noProof/>
+                <w:webHidden/>
+              </w:rPr>
+              <w:tab/>
+            </w:r>
+            <w:r>
+              <w:rPr>
+                <w:noProof/>
+                <w:webHidden/>
+              </w:rPr>
+              <w:fldChar w:fldCharType="begin"/>
+            </w:r>
+            <w:r>
+              <w:rPr>
+                <w:noProof/>
+                <w:webHidden/>
+              </w:rPr>
+              <w:instrText xml:space="preserve"> PAGEREF _Toc154159449 \h </w:instrText>
+            </w:r>
+            <w:r>
+              <w:rPr>
+                <w:noProof/>
+                <w:webHidden/>
+              </w:rPr>
+            </w:r>
+            <w:r>
+              <w:rPr>
+                <w:noProof/>
+                <w:webHidden/>
+              </w:rPr>
+              <w:fldChar w:fldCharType="separate"/>
+            </w:r>
+            <w:r>
+              <w:rPr>
+                <w:noProof/>
+                <w:webHidden/>
+              </w:rPr>
+              <w:t>5</w:t>
+            </w:r>
+            <w:r>
+              <w:rPr>
+                <w:noProof/>
+                <w:webHidden/>
+              </w:rPr>
+              <w:fldChar w:fldCharType="end"/>
+            </w:r>
+          </w:hyperlink>
+        </w:p>
+        <w:p>
+          <w:pPr>
+            <w:pStyle w:val="TM1"/>
+            <w:tabs>
+              <w:tab w:val="right" w:leader="dot" w:pos="9062"/>
+            </w:tabs>
+            <w:rPr>
+              <w:noProof/>
+              <w:sz w:val="24"/>
+              <w:szCs w:val="24"/>
+              <w:lang w:eastAsia="fr-FR"/>
+            </w:rPr>
+          </w:pPr>
+          <w:hyperlink w:anchor="_Toc154159450" w:history="1">
+            <w:r>
+              <w:rPr>
+                <w:rStyle w:val="Lienhypertexte"/>
+                <w:noProof/>
+              </w:rPr>
+              <w:t>Conclusion</w:t>
+            </w:r>
+            <w:r>
+              <w:rPr>
+                <w:noProof/>
+                <w:webHidden/>
+              </w:rPr>
+              <w:tab/>
+            </w:r>
+            <w:r>
+              <w:rPr>
+                <w:noProof/>
+                <w:webHidden/>
+              </w:rPr>
+              <w:fldChar w:fldCharType="begin"/>
+            </w:r>
+            <w:r>
+              <w:rPr>
+                <w:noProof/>
+                <w:webHidden/>
+              </w:rPr>
+              <w:instrText xml:space="preserve"> PAGEREF _Toc154159450 \h </w:instrText>
+            </w:r>
+            <w:r>
+              <w:rPr>
+                <w:noProof/>
+                <w:webHidden/>
+              </w:rPr>
+            </w:r>
+            <w:r>
+              <w:rPr>
+                <w:noProof/>
+                <w:webHidden/>
+              </w:rPr>
+              <w:fldChar w:fldCharType="separate"/>
+            </w:r>
+            <w:r>
+              <w:rPr>
+                <w:noProof/>
+                <w:webHidden/>
+              </w:rPr>
+              <w:t>6</w:t>
+            </w:r>
+            <w:r>
+              <w:rPr>
+                <w:noProof/>
+                <w:webHidden/>
+              </w:rPr>
+              <w:fldChar w:fldCharType="end"/>
+            </w:r>
+          </w:hyperlink>
+        </w:p>
+        <w:p>
+          <w:r>
+            <w:rPr>
+              <w:b/>
+              <w:bCs/>
+            </w:rPr>
+            <w:fldChar w:fldCharType="end"/>
+          </w:r>
+        </w:p>
+      </w:sdtContent>
+    </w:sdt>
+    <w:p>
+      <w:pPr>
+        <w:rPr>
+          <w:sz w:val="24"/>
+          <w:szCs w:val="24"/>
+        </w:rPr>
+      </w:pPr>
+    </w:p>
+    <w:p>
+      <w:pPr>
+        <w:rPr>
+          <w:sz w:val="24"/>
+          <w:szCs w:val="24"/>
+        </w:rPr>
+      </w:pPr>
+    </w:p>
+    <w:p>
+      <w:pPr>
+        <w:rPr>
+          <w:sz w:val="24"/>
+          <w:szCs w:val="24"/>
+        </w:rPr>
+      </w:pPr>
+    </w:p>
+    <w:p>
+      <w:pPr>
+        <w:rPr>
+          <w:sz w:val="24"/>
+          <w:szCs w:val="24"/>
+        </w:rPr>
+      </w:pPr>
+    </w:p>
+    <w:p>
+      <w:pPr>
+        <w:rPr>
+          <w:sz w:val="24"/>
+          <w:szCs w:val="24"/>
+        </w:rPr>
+      </w:pPr>
+    </w:p>
+    <w:p>
+      <w:pPr>
+        <w:rPr>
+          <w:sz w:val="24"/>
+          <w:szCs w:val="24"/>
+        </w:rPr>
+      </w:pPr>
+    </w:p>
+    <w:p>
+      <w:pPr>
+        <w:rPr>
+          <w:sz w:val="24"/>
+          <w:szCs w:val="24"/>
+        </w:rPr>
+      </w:pPr>
+    </w:p>
+    <w:p>
+      <w:pPr>
+        <w:rPr>
+          <w:sz w:val="24"/>
+          <w:szCs w:val="24"/>
+        </w:rPr>
+      </w:pPr>
+    </w:p>
+    <w:p>
+      <w:pPr>
+        <w:rPr>
+          <w:sz w:val="24"/>
+          <w:szCs w:val="24"/>
+        </w:rPr>
+      </w:pPr>
+    </w:p>
+    <w:p>
+      <w:pPr>
+        <w:rPr>
+          <w:sz w:val="24"/>
+          <w:szCs w:val="24"/>
+        </w:rPr>
+      </w:pPr>
+    </w:p>
+    <w:p>
+      <w:pPr>
+        <w:rPr>
+          <w:sz w:val="24"/>
+          <w:szCs w:val="24"/>
+        </w:rPr>
+      </w:pPr>
+    </w:p>
+    <w:p>
+      <w:pPr>
+        <w:rPr>
+          <w:sz w:val="24"/>
+          <w:szCs w:val="24"/>
+        </w:rPr>
+      </w:pPr>
+    </w:p>
+    <w:p>
+      <w:pPr>
+        <w:rPr>
+          <w:sz w:val="24"/>
+          <w:szCs w:val="24"/>
+        </w:rPr>
+      </w:pPr>
+    </w:p>
+    <w:p>
+      <w:pPr>
+        <w:jc w:val="center"/>
+        <w:rPr>
+          <w:b/>
+          <w:bCs/>
           <w:sz w:val="32"/>
           <w:szCs w:val="32"/>
         </w:rPr>
       </w:pPr>
       <w:r>
         <w:rPr>
+          <w:b/>
+          <w:bCs/>
           <w:sz w:val="32"/>
           <w:szCs w:val="32"/>
         </w:rPr>
         <w:t>AP4B</w:t>
       </w:r>
-      <w:r>
-        <w:rPr>
-          <w:sz w:val="32"/>
-          <w:szCs w:val="32"/>
-        </w:rPr>
-        <w:br/>
-      </w:r>
-    </w:p>
-    <w:p>
-      <w:pPr>
-        <w:jc w:val="center"/>
-        <w:rPr>
-          <w:sz w:val="40"/>
-          <w:szCs w:val="40"/>
-        </w:rPr>
-      </w:pPr>
-    </w:p>
-    <w:p>
-      <w:pPr>
-        <w:jc w:val="center"/>
-        <w:rPr>
-          <w:sz w:val="52"/>
-          <w:szCs w:val="52"/>
-        </w:rPr>
-      </w:pPr>
-      <w:r>
-        <w:rPr>
-          <w:sz w:val="52"/>
-          <w:szCs w:val="52"/>
-        </w:rPr>
-        <w:t>Rapport de projet</w:t>
-      </w:r>
-    </w:p>
-    <w:p>
-      <w:pPr>
-        <w:jc w:val="center"/>
-        <w:rPr>
-          <w:sz w:val="40"/>
-          <w:szCs w:val="40"/>
-        </w:rPr>
-      </w:pPr>
-    </w:p>
-    <w:p>
-      <w:pPr>
-        <w:jc w:val="center"/>
-        <w:rPr>
-          <w:sz w:val="24"/>
-          <w:szCs w:val="24"/>
-        </w:rPr>
-      </w:pPr>
-      <w:r>
-        <w:rPr>
-          <w:sz w:val="24"/>
-          <w:szCs w:val="24"/>
-        </w:rPr>
-        <w:t xml:space="preserve">Allainé Hugo – </w:t>
-      </w:r>
-      <w:proofErr w:type="spellStart"/>
-      <w:r>
-        <w:rPr>
-          <w:sz w:val="24"/>
-          <w:szCs w:val="24"/>
-        </w:rPr>
-        <w:t>Gachelin</w:t>
-      </w:r>
-      <w:proofErr w:type="spellEnd"/>
-      <w:r>
-        <w:rPr>
-          <w:sz w:val="24"/>
-          <w:szCs w:val="24"/>
-        </w:rPr>
-        <w:t xml:space="preserve"> </w:t>
-      </w:r>
-      <w:proofErr w:type="spellStart"/>
-      <w:r>
-        <w:rPr>
-          <w:sz w:val="24"/>
-          <w:szCs w:val="24"/>
-        </w:rPr>
-        <w:t>Estouan</w:t>
-      </w:r>
-      <w:proofErr w:type="spellEnd"/>
-      <w:r>
-        <w:rPr>
-          <w:sz w:val="24"/>
-          <w:szCs w:val="24"/>
-        </w:rPr>
-        <w:t xml:space="preserve"> – Py Guillaume</w:t>
-      </w:r>
-    </w:p>
-    <w:p>
-      <w:pPr>
-        <w:jc w:val="center"/>
-        <w:rPr>
-          <w:sz w:val="24"/>
-          <w:szCs w:val="24"/>
-        </w:rPr>
-      </w:pPr>
-    </w:p>
-    <w:p>
-      <w:pPr>
-        <w:rPr>
-          <w:sz w:val="24"/>
-          <w:szCs w:val="24"/>
-        </w:rPr>
-      </w:pPr>
-      <w:r>
-        <w:rPr>
-          <w:sz w:val="24"/>
-          <w:szCs w:val="24"/>
-        </w:rPr>
-        <w:br w:type="page"/>
-      </w:r>
     </w:p>
     <w:p>
       <w:pPr>
         <w:pStyle w:val="Titre1"/>
       </w:pPr>
+      <w:bookmarkStart w:id="0" w:name="_Toc154159446"/>
       <w:r>
         <w:lastRenderedPageBreak/>
         <w:t>Introduction</w:t>
       </w:r>
-    </w:p>
-    <w:p>
-      <w:pPr>
-        <w:rPr>
-          <w:sz w:val="24"/>
-          <w:szCs w:val="24"/>
-        </w:rPr>
-      </w:pPr>
-    </w:p>
-    <w:p w14:noSpellErr="1">
+      <w:bookmarkEnd w:id="0"/>
+    </w:p>
+    <w:p>
+      <w:pPr>
+        <w:rPr>
+          <w:sz w:val="24"/>
+          <w:szCs w:val="24"/>
+        </w:rPr>
+      </w:pPr>
+    </w:p>
+    <w:p>
       <w:pPr>
         <w:jc w:val="both"/>
         <w:rPr>
@@ -163,7 +685,8 @@
         </w:rPr>
         <w:t>Ce projet consiste en la création d’un programme en langage Java reprenant les bases du jeu de société « </w:t>
       </w:r>
-      <w:bookmarkStart w:name="_Int_XwM5uJe9" w:id="269920228"/>
+      <w:bookmarkStart w:id="1" w:name="_Int_XwM5uJe9"/>
+      <w:proofErr w:type="spellStart"/>
       <w:r>
         <w:rPr>
           <w:sz w:val="24"/>
@@ -171,7 +694,8 @@
         </w:rPr>
         <w:t>Munchkin</w:t>
       </w:r>
-      <w:bookmarkEnd w:id="269920228"/>
+      <w:bookmarkEnd w:id="1"/>
+      <w:proofErr w:type="spellEnd"/>
       <w:r>
         <w:rPr>
           <w:sz w:val="24"/>
@@ -217,182 +741,7 @@
     </w:p>
     <w:p>
       <w:pPr>
-        <w:rPr>
-          <w:sz w:val="24"/>
-          <w:szCs w:val="24"/>
-        </w:rPr>
-      </w:pPr>
-    </w:p>
-    <w:p>
-      <w:pPr>
-        <w:rPr>
-          <w:sz w:val="24"/>
-          <w:szCs w:val="24"/>
-        </w:rPr>
-      </w:pPr>
-    </w:p>
-    <w:p>
-      <w:pPr>
-        <w:rPr>
-          <w:sz w:val="24"/>
-          <w:szCs w:val="24"/>
-        </w:rPr>
-      </w:pPr>
-    </w:p>
-    <w:p>
-      <w:pPr>
-        <w:rPr>
-          <w:sz w:val="24"/>
-          <w:szCs w:val="24"/>
-        </w:rPr>
-      </w:pPr>
-    </w:p>
-    <w:p>
-      <w:pPr>
-        <w:rPr>
-          <w:sz w:val="24"/>
-          <w:szCs w:val="24"/>
-        </w:rPr>
-      </w:pPr>
-    </w:p>
-    <w:p>
-      <w:pPr>
-        <w:rPr>
-          <w:sz w:val="24"/>
-          <w:szCs w:val="24"/>
-        </w:rPr>
-      </w:pPr>
-    </w:p>
-    <w:p>
-      <w:pPr>
-        <w:rPr>
-          <w:sz w:val="24"/>
-          <w:szCs w:val="24"/>
-        </w:rPr>
-      </w:pPr>
-    </w:p>
-    <w:p>
-      <w:pPr>
-        <w:rPr>
-          <w:sz w:val="24"/>
-          <w:szCs w:val="24"/>
-        </w:rPr>
-      </w:pPr>
-    </w:p>
-    <w:p>
-      <w:pPr>
-        <w:rPr>
-          <w:sz w:val="24"/>
-          <w:szCs w:val="24"/>
-        </w:rPr>
-      </w:pPr>
-    </w:p>
-    <w:p>
-      <w:pPr>
-        <w:rPr>
-          <w:sz w:val="24"/>
-          <w:szCs w:val="24"/>
-        </w:rPr>
-      </w:pPr>
-    </w:p>
-    <w:p>
-      <w:pPr>
-        <w:rPr>
-          <w:sz w:val="24"/>
-          <w:szCs w:val="24"/>
-        </w:rPr>
-      </w:pPr>
-    </w:p>
-    <w:p>
-      <w:pPr>
-        <w:rPr>
-          <w:sz w:val="24"/>
-          <w:szCs w:val="24"/>
-        </w:rPr>
-      </w:pPr>
-    </w:p>
-    <w:p>
-      <w:pPr>
-        <w:rPr>
-          <w:sz w:val="24"/>
-          <w:szCs w:val="24"/>
-        </w:rPr>
-      </w:pPr>
-    </w:p>
-    <w:p>
-      <w:pPr>
-        <w:rPr>
-          <w:sz w:val="24"/>
-          <w:szCs w:val="24"/>
-        </w:rPr>
-      </w:pPr>
-    </w:p>
-    <w:p>
-      <w:pPr>
-        <w:rPr>
-          <w:sz w:val="24"/>
-          <w:szCs w:val="24"/>
-        </w:rPr>
-      </w:pPr>
-    </w:p>
-    <w:p>
-      <w:pPr>
-        <w:rPr>
-          <w:sz w:val="24"/>
-          <w:szCs w:val="24"/>
-        </w:rPr>
-      </w:pPr>
-    </w:p>
-    <w:p>
-      <w:pPr>
-        <w:rPr>
-          <w:sz w:val="24"/>
-          <w:szCs w:val="24"/>
-        </w:rPr>
-      </w:pPr>
-    </w:p>
-    <w:p>
-      <w:pPr>
-        <w:rPr>
-          <w:sz w:val="24"/>
-          <w:szCs w:val="24"/>
-        </w:rPr>
-      </w:pPr>
-    </w:p>
-    <w:p>
-      <w:pPr>
-        <w:rPr>
-          <w:sz w:val="24"/>
-          <w:szCs w:val="24"/>
-        </w:rPr>
-      </w:pPr>
-    </w:p>
-    <w:p>
-      <w:pPr>
-        <w:rPr>
-          <w:sz w:val="24"/>
-          <w:szCs w:val="24"/>
-        </w:rPr>
-      </w:pPr>
-    </w:p>
-    <w:p>
-      <w:pPr>
-        <w:rPr>
-          <w:sz w:val="24"/>
-          <w:szCs w:val="24"/>
-        </w:rPr>
-      </w:pPr>
-    </w:p>
-    <w:p>
-      <w:pPr>
-        <w:rPr>
-          <w:sz w:val="24"/>
-          <w:szCs w:val="24"/>
-        </w:rPr>
-      </w:pPr>
-    </w:p>
-    <w:p>
-      <w:pPr>
+        <w:jc w:val="both"/>
         <w:rPr>
           <w:sz w:val="24"/>
           <w:szCs w:val="24"/>
@@ -403,10 +752,11 @@
       <w:pPr>
         <w:pStyle w:val="Titre1"/>
       </w:pPr>
-      <w:r>
-        <w:lastRenderedPageBreak/>
+      <w:bookmarkStart w:id="2" w:name="_Toc154159447"/>
+      <w:r>
         <w:t>Vue d’ensemble de l’implémentation</w:t>
       </w:r>
+      <w:bookmarkEnd w:id="2"/>
     </w:p>
     <w:p>
       <w:pPr>
@@ -469,7 +819,7 @@
                     <pic:cNvPicPr/>
                   </pic:nvPicPr>
                   <pic:blipFill>
-                    <a:blip r:embed="rId7"/>
+                    <a:blip r:embed="rId8"/>
                     <a:stretch>
                       <a:fillRect/>
                     </a:stretch>
@@ -538,7 +888,7 @@
         <w:pStyle w:val="Paragraphedeliste"/>
         <w:numPr>
           <w:ilvl w:val="0"/>
-          <w:numId w:val="1"/>
+          <w:numId w:val="2"/>
         </w:numPr>
         <w:rPr>
           <w:sz w:val="24"/>
@@ -558,7 +908,7 @@
         <w:pStyle w:val="Paragraphedeliste"/>
         <w:numPr>
           <w:ilvl w:val="0"/>
-          <w:numId w:val="1"/>
+          <w:numId w:val="2"/>
         </w:numPr>
         <w:rPr>
           <w:sz w:val="24"/>
@@ -578,7 +928,7 @@
         <w:pStyle w:val="Paragraphedeliste"/>
         <w:numPr>
           <w:ilvl w:val="0"/>
-          <w:numId w:val="1"/>
+          <w:numId w:val="2"/>
         </w:numPr>
         <w:rPr>
           <w:sz w:val="24"/>
@@ -598,7 +948,7 @@
         <w:pStyle w:val="Paragraphedeliste"/>
         <w:numPr>
           <w:ilvl w:val="0"/>
-          <w:numId w:val="1"/>
+          <w:numId w:val="2"/>
         </w:numPr>
         <w:rPr>
           <w:sz w:val="24"/>
@@ -618,7 +968,7 @@
         <w:pStyle w:val="Paragraphedeliste"/>
         <w:numPr>
           <w:ilvl w:val="1"/>
-          <w:numId w:val="1"/>
+          <w:numId w:val="2"/>
         </w:numPr>
         <w:rPr>
           <w:sz w:val="24"/>
@@ -638,7 +988,7 @@
         <w:pStyle w:val="Paragraphedeliste"/>
         <w:numPr>
           <w:ilvl w:val="2"/>
-          <w:numId w:val="1"/>
+          <w:numId w:val="2"/>
         </w:numPr>
         <w:rPr>
           <w:sz w:val="24"/>
@@ -658,7 +1008,7 @@
         <w:pStyle w:val="Paragraphedeliste"/>
         <w:numPr>
           <w:ilvl w:val="2"/>
-          <w:numId w:val="1"/>
+          <w:numId w:val="2"/>
         </w:numPr>
         <w:rPr>
           <w:sz w:val="24"/>
@@ -670,6 +1020,7 @@
           <w:sz w:val="24"/>
           <w:szCs w:val="24"/>
         </w:rPr>
+        <w:lastRenderedPageBreak/>
         <w:t>Carte équipement</w:t>
       </w:r>
     </w:p>
@@ -678,7 +1029,7 @@
         <w:pStyle w:val="Paragraphedeliste"/>
         <w:numPr>
           <w:ilvl w:val="1"/>
-          <w:numId w:val="1"/>
+          <w:numId w:val="2"/>
         </w:numPr>
         <w:rPr>
           <w:sz w:val="24"/>
@@ -712,7 +1063,7 @@
         <w:pStyle w:val="Paragraphedeliste"/>
         <w:numPr>
           <w:ilvl w:val="2"/>
-          <w:numId w:val="1"/>
+          <w:numId w:val="2"/>
         </w:numPr>
         <w:rPr>
           <w:sz w:val="24"/>
@@ -732,7 +1083,7 @@
         <w:pStyle w:val="Paragraphedeliste"/>
         <w:numPr>
           <w:ilvl w:val="2"/>
-          <w:numId w:val="1"/>
+          <w:numId w:val="2"/>
         </w:numPr>
         <w:rPr>
           <w:sz w:val="24"/>
@@ -752,7 +1103,7 @@
         <w:pStyle w:val="Paragraphedeliste"/>
         <w:numPr>
           <w:ilvl w:val="2"/>
-          <w:numId w:val="1"/>
+          <w:numId w:val="2"/>
         </w:numPr>
         <w:rPr>
           <w:sz w:val="24"/>
@@ -772,7 +1123,7 @@
         <w:pStyle w:val="Paragraphedeliste"/>
         <w:numPr>
           <w:ilvl w:val="2"/>
-          <w:numId w:val="1"/>
+          <w:numId w:val="2"/>
         </w:numPr>
         <w:rPr>
           <w:sz w:val="24"/>
@@ -790,7 +1141,7 @@
     <w:p>
       <w:pPr>
         <w:pBdr>
-          <w:bottom w:val="single" w:color="auto" w:sz="6" w:space="1"/>
+          <w:bottom w:val="single" w:sz="6" w:space="1" w:color="auto"/>
         </w:pBdr>
         <w:rPr>
           <w:sz w:val="24"/>
@@ -828,7 +1179,6 @@
           <w:sz w:val="24"/>
           <w:szCs w:val="24"/>
         </w:rPr>
-        <w:lastRenderedPageBreak/>
         <w:drawing>
           <wp:inline distT="0" distB="0" distL="0" distR="0" wp14:anchorId="6036D33A" wp14:editId="238A945D">
             <wp:extent cx="3383573" cy="1432684"/>
@@ -845,7 +1195,7 @@
                     <pic:cNvPicPr/>
                   </pic:nvPicPr>
                   <pic:blipFill>
-                    <a:blip r:embed="rId8"/>
+                    <a:blip r:embed="rId9"/>
                     <a:stretch>
                       <a:fillRect/>
                     </a:stretch>
@@ -913,7 +1263,7 @@
     <w:p>
       <w:pPr>
         <w:pBdr>
-          <w:bottom w:val="single" w:color="auto" w:sz="6" w:space="1"/>
+          <w:bottom w:val="single" w:sz="6" w:space="1" w:color="auto"/>
         </w:pBdr>
         <w:rPr>
           <w:sz w:val="24"/>
@@ -943,6 +1293,7 @@
           <w:sz w:val="24"/>
           <w:szCs w:val="24"/>
         </w:rPr>
+        <w:lastRenderedPageBreak/>
         <w:drawing>
           <wp:inline distT="0" distB="0" distL="0" distR="0" wp14:anchorId="54747A2A" wp14:editId="5BA2DA5A">
             <wp:extent cx="5760720" cy="5258435"/>
@@ -959,7 +1310,7 @@
                     <pic:cNvPicPr/>
                   </pic:nvPicPr>
                   <pic:blipFill>
-                    <a:blip r:embed="rId9"/>
+                    <a:blip r:embed="rId10"/>
                     <a:stretch>
                       <a:fillRect/>
                     </a:stretch>
@@ -1013,64 +1364,64 @@
           <w:sz w:val="24"/>
           <w:szCs w:val="24"/>
         </w:rPr>
+        <w:t xml:space="preserve">Comme le montre ce diagramme, un joueur doit piocher une carte au début de son tour puis en fonction de la carte piochée, il pourra faire différentes actions. Si la carte est une carte monstre, il doit le combattre. Si la carte est une carte malédiction, il </w:t>
+      </w:r>
+      <w:r>
+        <w:rPr>
+          <w:sz w:val="24"/>
+          <w:szCs w:val="24"/>
+        </w:rPr>
+        <w:t>subit la malédiction. Sinon, la carte est ajoutée à la main du joueur. Il peut ensuite jouer des cartes de sa main</w:t>
+      </w:r>
+      <w:r>
+        <w:rPr>
+          <w:sz w:val="24"/>
+          <w:szCs w:val="24"/>
+        </w:rPr>
+        <w:t xml:space="preserve">. Si la carte </w:t>
+      </w:r>
+      <w:r>
+        <w:rPr>
+          <w:sz w:val="24"/>
+          <w:szCs w:val="24"/>
+        </w:rPr>
+        <w:t xml:space="preserve">piochée était un monstre et qu’il l’a battu, le joueur peut piller la pièce (piocher un nombre de carte associé à la récompense du monstre). </w:t>
+      </w:r>
+    </w:p>
+    <w:p>
+      <w:pPr>
+        <w:pBdr>
+          <w:bottom w:val="single" w:sz="6" w:space="1" w:color="auto"/>
+        </w:pBdr>
+        <w:rPr>
+          <w:sz w:val="24"/>
+          <w:szCs w:val="24"/>
+        </w:rPr>
+      </w:pPr>
+    </w:p>
+    <w:p>
+      <w:pPr>
+        <w:rPr>
+          <w:sz w:val="24"/>
+          <w:szCs w:val="24"/>
+        </w:rPr>
+      </w:pPr>
+    </w:p>
+    <w:p>
+      <w:pPr>
+        <w:jc w:val="center"/>
+        <w:rPr>
+          <w:sz w:val="24"/>
+          <w:szCs w:val="24"/>
+        </w:rPr>
+      </w:pPr>
+      <w:r>
+        <w:rPr>
+          <w:noProof/>
+          <w:sz w:val="24"/>
+          <w:szCs w:val="24"/>
+        </w:rPr>
         <w:lastRenderedPageBreak/>
-        <w:t xml:space="preserve">Comme le montre ce diagramme, un joueur doit piocher une carte au début de son tour puis en fonction de la carte piochée, il pourra faire différentes actions. Si la carte est une carte monstre, il doit le combattre. Si la carte est une carte malédiction, il </w:t>
-      </w:r>
-      <w:r>
-        <w:rPr>
-          <w:sz w:val="24"/>
-          <w:szCs w:val="24"/>
-        </w:rPr>
-        <w:t>subit la malédiction. Sinon, la carte est ajoutée à la main du joueur. Il peut ensuite jouer des cartes de sa main</w:t>
-      </w:r>
-      <w:r>
-        <w:rPr>
-          <w:sz w:val="24"/>
-          <w:szCs w:val="24"/>
-        </w:rPr>
-        <w:t xml:space="preserve">. Si la carte </w:t>
-      </w:r>
-      <w:r>
-        <w:rPr>
-          <w:sz w:val="24"/>
-          <w:szCs w:val="24"/>
-        </w:rPr>
-        <w:t xml:space="preserve">piochée était un monstre et qu’il l’a battu, le joueur peut piller la pièce (piocher un nombre de carte associé à la récompense du monstre). </w:t>
-      </w:r>
-    </w:p>
-    <w:p>
-      <w:pPr>
-        <w:pBdr>
-          <w:bottom w:val="single" w:color="auto" w:sz="6" w:space="1"/>
-        </w:pBdr>
-        <w:rPr>
-          <w:sz w:val="24"/>
-          <w:szCs w:val="24"/>
-        </w:rPr>
-      </w:pPr>
-    </w:p>
-    <w:p>
-      <w:pPr>
-        <w:rPr>
-          <w:sz w:val="24"/>
-          <w:szCs w:val="24"/>
-        </w:rPr>
-      </w:pPr>
-    </w:p>
-    <w:p>
-      <w:pPr>
-        <w:jc w:val="center"/>
-        <w:rPr>
-          <w:sz w:val="24"/>
-          <w:szCs w:val="24"/>
-        </w:rPr>
-      </w:pPr>
-      <w:r>
-        <w:rPr>
-          <w:noProof/>
-          <w:sz w:val="24"/>
-          <w:szCs w:val="24"/>
-        </w:rPr>
         <w:drawing>
           <wp:inline distT="0" distB="0" distL="0" distR="0" wp14:anchorId="451FEDF5" wp14:editId="4F2040FC">
             <wp:extent cx="5760720" cy="2124075"/>
@@ -1087,7 +1438,7 @@
                     <pic:cNvPicPr/>
                   </pic:nvPicPr>
                   <pic:blipFill>
-                    <a:blip r:embed="rId10"/>
+                    <a:blip r:embed="rId11"/>
                     <a:stretch>
                       <a:fillRect/>
                     </a:stretch>
@@ -1184,138 +1535,62 @@
     </w:p>
     <w:p>
       <w:pPr>
-        <w:rPr>
-          <w:sz w:val="24"/>
-          <w:szCs w:val="24"/>
-        </w:rPr>
-      </w:pPr>
-    </w:p>
-    <w:p>
-      <w:pPr>
-        <w:rPr>
-          <w:sz w:val="24"/>
-          <w:szCs w:val="24"/>
-        </w:rPr>
-      </w:pPr>
-    </w:p>
-    <w:p>
-      <w:pPr>
-        <w:rPr>
-          <w:sz w:val="24"/>
-          <w:szCs w:val="24"/>
-        </w:rPr>
-      </w:pPr>
-    </w:p>
-    <w:p>
-      <w:pPr>
-        <w:rPr>
-          <w:sz w:val="24"/>
-          <w:szCs w:val="24"/>
-        </w:rPr>
-      </w:pPr>
-    </w:p>
-    <w:p>
-      <w:pPr>
-        <w:rPr>
-          <w:sz w:val="24"/>
-          <w:szCs w:val="24"/>
-        </w:rPr>
-      </w:pPr>
-    </w:p>
-    <w:p>
-      <w:pPr>
-        <w:rPr>
-          <w:sz w:val="24"/>
-          <w:szCs w:val="24"/>
-        </w:rPr>
-      </w:pPr>
-    </w:p>
-    <w:p>
-      <w:pPr>
-        <w:rPr>
-          <w:sz w:val="24"/>
-          <w:szCs w:val="24"/>
-        </w:rPr>
-      </w:pPr>
-    </w:p>
-    <w:p>
-      <w:pPr>
-        <w:rPr>
-          <w:sz w:val="24"/>
-          <w:szCs w:val="24"/>
-        </w:rPr>
-      </w:pPr>
-    </w:p>
-    <w:p>
-      <w:pPr>
-        <w:rPr>
-          <w:sz w:val="24"/>
-          <w:szCs w:val="24"/>
-        </w:rPr>
-      </w:pPr>
-    </w:p>
-    <w:p>
-      <w:pPr>
-        <w:rPr>
-          <w:sz w:val="24"/>
-          <w:szCs w:val="24"/>
-        </w:rPr>
-      </w:pPr>
-    </w:p>
-    <w:p>
-      <w:pPr>
         <w:pStyle w:val="Titre1"/>
       </w:pPr>
-      <w:r>
-        <w:lastRenderedPageBreak/>
+      <w:bookmarkStart w:id="3" w:name="_Toc154159448"/>
+      <w:r>
         <w:t>Modules et Fonctionnalités</w:t>
       </w:r>
-    </w:p>
-    <w:p>
-      <w:pPr>
-        <w:rPr>
-          <w:sz w:val="24"/>
-          <w:szCs w:val="24"/>
-        </w:rPr>
-      </w:pPr>
-    </w:p>
-    <w:p>
-      <w:pPr>
-        <w:rPr>
-          <w:sz w:val="24"/>
-          <w:szCs w:val="24"/>
-        </w:rPr>
-      </w:pPr>
-      <w:r>
-        <w:rPr>
-          <w:sz w:val="24"/>
-          <w:szCs w:val="24"/>
-        </w:rPr>
-        <w:t>Parler de partie backend / partie interface</w:t>
-      </w:r>
-    </w:p>
-    <w:p>
-      <w:pPr>
-        <w:rPr>
-          <w:sz w:val="24"/>
-          <w:szCs w:val="24"/>
-        </w:rPr>
-      </w:pPr>
-      <w:r>
-        <w:rPr>
-          <w:sz w:val="24"/>
-          <w:szCs w:val="24"/>
-        </w:rPr>
-        <w:t>(Je ferai ça plus tard)</w:t>
-      </w:r>
-    </w:p>
-    <w:p>
-      <w:pPr>
-        <w:rPr>
-          <w:sz w:val="24"/>
-          <w:szCs w:val="24"/>
-        </w:rPr>
-      </w:pPr>
+      <w:bookmarkEnd w:id="3"/>
+    </w:p>
+    <w:p/>
+    <w:p>
+      <w:pPr>
+        <w:jc w:val="both"/>
+        <w:rPr>
+          <w:sz w:val="24"/>
+          <w:szCs w:val="24"/>
+        </w:rPr>
+      </w:pPr>
+      <w:r>
+        <w:rPr>
+          <w:sz w:val="24"/>
+          <w:szCs w:val="24"/>
+        </w:rPr>
+        <w:t>Nous avons fait le choix d’implémenter les classes précédentes dans un dossier distinct « jeu » et d’implémenter en parallèle les classes dédiées à l’interface graphique dans un second dossier « gui » afin de bien séparer chaque partie du code de façon efficace.</w:t>
+      </w:r>
+    </w:p>
+    <w:p>
+      <w:pPr>
+        <w:jc w:val="both"/>
+        <w:rPr>
+          <w:sz w:val="24"/>
+          <w:szCs w:val="24"/>
+        </w:rPr>
+      </w:pPr>
+      <w:r>
+        <w:rPr>
+          <w:sz w:val="24"/>
+          <w:szCs w:val="24"/>
+        </w:rPr>
+        <w:t>L’interface graphique est développée à l’aide de la bibliothèque Swing.</w:t>
+      </w:r>
+    </w:p>
+    <w:p>
+      <w:pPr>
+        <w:jc w:val="both"/>
+        <w:rPr>
+          <w:sz w:val="24"/>
+          <w:szCs w:val="24"/>
+        </w:rPr>
+      </w:pPr>
+      <w:r>
+        <w:rPr>
+          <w:sz w:val="24"/>
+          <w:szCs w:val="24"/>
+        </w:rPr>
+        <w:t>L’avantage du langage Java qui est la programmation orienté objet a permis une meilleure modularité pour l’organisation du code en différents fichiers, simplifiant le développement du programme et la réutilisation des différentes classes.</w:t>
+      </w:r>
     </w:p>
     <w:p>
       <w:pPr>
@@ -1329,22 +1604,26 @@
       <w:pPr>
         <w:pStyle w:val="Titre1"/>
       </w:pPr>
-      <w:r>
-        <w:rPr/>
+      <w:bookmarkStart w:id="4" w:name="_Toc154159449"/>
+      <w:r>
         <w:t>Problèmes rencontrés</w:t>
       </w:r>
-    </w:p>
-    <w:p>
-      <w:pPr>
-        <w:pStyle w:val="Normal"/>
-      </w:pPr>
-    </w:p>
-    <w:p>
-      <w:pPr>
-        <w:pStyle w:val="Normal"/>
-      </w:pPr>
-      <w:r>
-        <w:rPr/>
+      <w:bookmarkEnd w:id="4"/>
+    </w:p>
+    <w:p/>
+    <w:p>
+      <w:pPr>
+        <w:jc w:val="both"/>
+        <w:rPr>
+          <w:sz w:val="24"/>
+          <w:szCs w:val="24"/>
+        </w:rPr>
+      </w:pPr>
+      <w:r>
+        <w:rPr>
+          <w:sz w:val="24"/>
+          <w:szCs w:val="24"/>
+        </w:rPr>
         <w:t>Les problèmes majoritaires rencontrés sont :</w:t>
       </w:r>
     </w:p>
@@ -1353,24 +1632,40 @@
         <w:pStyle w:val="Paragraphedeliste"/>
         <w:numPr>
           <w:ilvl w:val="0"/>
-          <w:numId w:val="2"/>
+          <w:numId w:val="1"/>
         </w:numPr>
-        <w:rPr/>
-      </w:pPr>
-      <w:r>
-        <w:rPr/>
+        <w:jc w:val="both"/>
+        <w:rPr>
+          <w:sz w:val="24"/>
+          <w:szCs w:val="24"/>
+        </w:rPr>
+      </w:pPr>
+      <w:r>
+        <w:rPr>
+          <w:sz w:val="24"/>
+          <w:szCs w:val="24"/>
+        </w:rPr>
         <w:t xml:space="preserve">Comment </w:t>
       </w:r>
       <w:r>
-        <w:rPr/>
+        <w:rPr>
+          <w:sz w:val="24"/>
+          <w:szCs w:val="24"/>
+        </w:rPr>
         <w:t xml:space="preserve">associer différents effets au même type de cartes, par exemple la carte malédiction peut avoir </w:t>
       </w:r>
       <w:r>
-        <w:rPr/>
+        <w:rPr>
+          <w:sz w:val="24"/>
+          <w:szCs w:val="24"/>
+        </w:rPr>
         <w:t xml:space="preserve">plusieurs types d’effets différents. Pour cela nous avons fait le choix de créer une interface fonctionnelle permettant ainsi d’assigner différentes fonctions d’effet en </w:t>
       </w:r>
       <w:r>
-        <w:rPr/>
+        <w:rPr>
+          <w:sz w:val="24"/>
+          <w:szCs w:val="24"/>
+        </w:rPr>
         <w:t>rapport avec le type de la carte.</w:t>
       </w:r>
     </w:p>
@@ -1379,53 +1674,75 @@
         <w:pStyle w:val="Paragraphedeliste"/>
         <w:numPr>
           <w:ilvl w:val="0"/>
-          <w:numId w:val="2"/>
+          <w:numId w:val="1"/>
         </w:numPr>
-        <w:rPr/>
-      </w:pPr>
-      <w:r>
-        <w:rPr/>
+        <w:jc w:val="both"/>
+        <w:rPr>
+          <w:sz w:val="24"/>
+          <w:szCs w:val="24"/>
+        </w:rPr>
+      </w:pPr>
+      <w:r>
+        <w:rPr>
+          <w:sz w:val="24"/>
+          <w:szCs w:val="24"/>
+        </w:rPr>
         <w:t xml:space="preserve">Comment organiser l’interface pour avoir un jeu facilement compréhensible et “modulaire”. Pour cela, l’interface est composée de différents menus </w:t>
       </w:r>
       <w:r>
-        <w:rPr/>
+        <w:rPr>
+          <w:sz w:val="24"/>
+          <w:szCs w:val="24"/>
+        </w:rPr>
         <w:t xml:space="preserve">contenant les composants de l’interface tels que les boutons, les informations </w:t>
       </w:r>
       <w:r>
-        <w:rPr/>
+        <w:rPr>
+          <w:sz w:val="24"/>
+          <w:szCs w:val="24"/>
+        </w:rPr>
         <w:t xml:space="preserve">du joueur, </w:t>
       </w:r>
       <w:r>
-        <w:rPr/>
+        <w:rPr>
+          <w:sz w:val="24"/>
+          <w:szCs w:val="24"/>
+        </w:rPr>
         <w:t>etc.</w:t>
       </w:r>
     </w:p>
     <w:p>
       <w:pPr>
-        <w:rPr>
-          <w:sz w:val="24"/>
-          <w:szCs w:val="24"/>
-        </w:rPr>
-      </w:pPr>
-    </w:p>
-    <w:p>
-      <w:pPr>
-        <w:rPr>
-          <w:sz w:val="24"/>
-          <w:szCs w:val="24"/>
-        </w:rPr>
-      </w:pPr>
-    </w:p>
-    <w:p>
-      <w:pPr>
-        <w:rPr>
-          <w:sz w:val="24"/>
-          <w:szCs w:val="24"/>
-        </w:rPr>
-      </w:pPr>
-    </w:p>
-    <w:p>
-      <w:pPr>
+        <w:pStyle w:val="Paragraphedeliste"/>
+        <w:numPr>
+          <w:ilvl w:val="0"/>
+          <w:numId w:val="1"/>
+        </w:numPr>
+        <w:jc w:val="both"/>
+        <w:rPr>
+          <w:sz w:val="24"/>
+          <w:szCs w:val="24"/>
+        </w:rPr>
+      </w:pPr>
+      <w:r>
+        <w:rPr>
+          <w:sz w:val="24"/>
+          <w:szCs w:val="24"/>
+        </w:rPr>
+        <w:lastRenderedPageBreak/>
+        <w:t>Quel type de fichier choisir pour la configuration du jeu ? Il existe différents types de fichiers pour sauvegarder la configuration du programme (CSV, XML, JSON, etc…)</w:t>
+      </w:r>
+      <w:r>
+        <w:rPr>
+          <w:sz w:val="24"/>
+          <w:szCs w:val="24"/>
+        </w:rPr>
+        <w:t xml:space="preserve"> et nous ne sommes pas encore fixé sur le type définitif.</w:t>
+      </w:r>
+    </w:p>
+    <w:p>
+      <w:pPr>
+        <w:jc w:val="both"/>
         <w:rPr>
           <w:sz w:val="24"/>
           <w:szCs w:val="24"/>
@@ -1436,36 +1753,59 @@
       <w:pPr>
         <w:pStyle w:val="Titre1"/>
       </w:pPr>
+      <w:bookmarkStart w:id="5" w:name="_Toc154159450"/>
       <w:r>
         <w:t>Conclusion</w:t>
       </w:r>
-    </w:p>
-    <w:p>
-      <w:pPr>
-        <w:rPr>
-          <w:sz w:val="24"/>
-          <w:szCs w:val="24"/>
-        </w:rPr>
-      </w:pPr>
-    </w:p>
-    <w:p>
-      <w:pPr>
-        <w:rPr>
-          <w:sz w:val="24"/>
-          <w:szCs w:val="24"/>
-        </w:rPr>
-      </w:pPr>
-    </w:p>
-    <w:p>
-      <w:pPr>
-        <w:rPr>
-          <w:sz w:val="24"/>
-          <w:szCs w:val="24"/>
-        </w:rPr>
-      </w:pPr>
+      <w:bookmarkEnd w:id="5"/>
+    </w:p>
+    <w:p/>
+    <w:p>
+      <w:pPr>
+        <w:rPr>
+          <w:sz w:val="24"/>
+          <w:szCs w:val="24"/>
+        </w:rPr>
+      </w:pPr>
+      <w:r>
+        <w:rPr>
+          <w:sz w:val="24"/>
+          <w:szCs w:val="24"/>
+        </w:rPr>
+        <w:t xml:space="preserve">Ce projet nous a permis de nous familiariser avec la conception de diagramme UML ainsi que la réalisation d’un programme en langage Java avec interface graphique. Nous avons aussi </w:t>
+      </w:r>
+      <w:r>
+        <w:rPr>
+          <w:sz w:val="24"/>
+          <w:szCs w:val="24"/>
+        </w:rPr>
+        <w:t>amélioré</w:t>
+      </w:r>
+      <w:r>
+        <w:rPr>
+          <w:sz w:val="24"/>
+          <w:szCs w:val="24"/>
+        </w:rPr>
+        <w:t xml:space="preserve"> notre capacité à travailler en équipe et notre maitrise d’outil de versionnage</w:t>
+      </w:r>
+      <w:r>
+        <w:rPr>
+          <w:sz w:val="24"/>
+          <w:szCs w:val="24"/>
+        </w:rPr>
+        <w:t xml:space="preserve"> come Git.</w:t>
+      </w:r>
+      <w:r>
+        <w:rPr>
+          <w:sz w:val="24"/>
+          <w:szCs w:val="24"/>
+        </w:rPr>
+        <w:t xml:space="preserve"> L’utilisation de diagramme UML nous a aidé à partager les différentes tâches de développement du programme et à gagner du temps dans le début de l’écriture du code.</w:t>
+      </w:r>
     </w:p>
     <w:sectPr>
-      <w:pgSz w:w="11906" w:h="16838" w:orient="portrait"/>
+      <w:footerReference w:type="default" r:id="rId12"/>
+      <w:pgSz w:w="11906" w:h="16838"/>
       <w:pgMar w:top="1417" w:right="1417" w:bottom="1417" w:left="1417" w:header="708" w:footer="708" w:gutter="0"/>
       <w:cols w:space="708"/>
       <w:docGrid w:linePitch="360"/>
@@ -1499,6 +1839,48 @@
 </w:endnotes>
 </file>
 
+<file path=word/footer1.xml><?xml version="1.0" encoding="utf-8"?>
+<w:ftr xmlns:wpc="http://schemas.microsoft.com/office/word/2010/wordprocessingCanvas" xmlns:cx="http://schemas.microsoft.com/office/drawing/2014/chartex" xmlns:cx1="http://schemas.microsoft.com/office/drawing/2015/9/8/chartex" xmlns:cx2="http://schemas.microsoft.com/office/drawing/2015/10/21/chartex" xmlns:cx3="http://schemas.microsoft.com/office/drawing/2016/5/9/chartex" xmlns:cx4="http://schemas.microsoft.com/office/drawing/2016/5/10/chartex" xmlns:cx5="http://schemas.microsoft.com/office/drawing/2016/5/11/chartex" xmlns:cx6="http://schemas.microsoft.com/office/drawing/2016/5/12/chartex" xmlns:cx7="http://schemas.microsoft.com/office/drawing/2016/5/13/chartex" xmlns:cx8="http://schemas.microsoft.com/office/drawing/2016/5/14/chartex" xmlns:mc="http://schemas.openxmlformats.org/markup-compatibility/2006" xmlns:aink="http://schemas.microsoft.com/office/drawing/2016/ink" xmlns:am3d="http://schemas.microsoft.com/office/drawing/2017/model3d" xmlns:o="urn:schemas-microsoft-com:office:office" xmlns:oel="http://schemas.microsoft.com/office/2019/extlst" xmlns:r="http://schemas.openxmlformats.org/officeDocument/2006/relationships" xmlns:m="http://schemas.openxmlformats.org/officeDocument/2006/math" xmlns:v="urn:schemas-microsoft-com:vml" xmlns:wp14="http://schemas.microsoft.com/office/word/2010/wordprocessingDrawing" xmlns:wp="http://schemas.openxmlformats.org/drawingml/2006/wordprocessingDrawing" xmlns:w10="urn:schemas-microsoft-com:office:word" xmlns:w="http://schemas.openxmlformats.org/wordprocessingml/2006/main" xmlns:w14="http://schemas.microsoft.com/office/word/2010/wordml" xmlns:w15="http://schemas.microsoft.com/office/word/2012/wordml" xmlns:w16cex="http://schemas.microsoft.com/office/word/2018/wordml/cex" xmlns:w16cid="http://schemas.microsoft.com/office/word/2016/wordml/cid" xmlns:w16="http://schemas.microsoft.com/office/word/2018/wordml" xmlns:w16sdtdh="http://schemas.microsoft.com/office/word/2020/wordml/sdtdatahash" xmlns:w16se="http://schemas.microsoft.com/office/word/2015/wordml/symex" xmlns:wpg="http://schemas.microsoft.com/office/word/2010/wordprocessingGroup" xmlns:wpi="http://schemas.microsoft.com/office/word/2010/wordprocessingInk" xmlns:wne="http://schemas.microsoft.com/office/word/2006/wordml" xmlns:wps="http://schemas.microsoft.com/office/word/2010/wordprocessingShape" mc:Ignorable="w14 w15 w16se w16cid w16 w16cex w16sdtdh wp14">
+  <w:sdt>
+    <w:sdtPr>
+      <w:id w:val="-527793099"/>
+      <w:docPartObj>
+        <w:docPartGallery w:val="Page Numbers (Bottom of Page)"/>
+        <w:docPartUnique/>
+      </w:docPartObj>
+    </w:sdtPr>
+    <w:sdtContent>
+      <w:p>
+        <w:pPr>
+          <w:pStyle w:val="Pieddepage"/>
+          <w:jc w:val="center"/>
+        </w:pPr>
+        <w:r>
+          <w:fldChar w:fldCharType="begin"/>
+        </w:r>
+        <w:r>
+          <w:instrText>PAGE   \* MERGEFORMAT</w:instrText>
+        </w:r>
+        <w:r>
+          <w:fldChar w:fldCharType="separate"/>
+        </w:r>
+        <w:r>
+          <w:t>2</w:t>
+        </w:r>
+        <w:r>
+          <w:fldChar w:fldCharType="end"/>
+        </w:r>
+      </w:p>
+    </w:sdtContent>
+  </w:sdt>
+  <w:p>
+    <w:pPr>
+      <w:pStyle w:val="Pieddepage"/>
+    </w:pPr>
+  </w:p>
+</w:ftr>
+</file>
+
 <file path=word/footnotes.xml><?xml version="1.0" encoding="utf-8"?>
 <w:footnotes xmlns:wpc="http://schemas.microsoft.com/office/word/2010/wordprocessingCanvas" xmlns:cx="http://schemas.microsoft.com/office/drawing/2014/chartex" xmlns:cx1="http://schemas.microsoft.com/office/drawing/2015/9/8/chartex" xmlns:cx2="http://schemas.microsoft.com/office/drawing/2015/10/21/chartex" xmlns:cx3="http://schemas.microsoft.com/office/drawing/2016/5/9/chartex" xmlns:cx4="http://schemas.microsoft.com/office/drawing/2016/5/10/chartex" xmlns:cx5="http://schemas.microsoft.com/office/drawing/2016/5/11/chartex" xmlns:cx6="http://schemas.microsoft.com/office/drawing/2016/5/12/chartex" xmlns:cx7="http://schemas.microsoft.com/office/drawing/2016/5/13/chartex" xmlns:cx8="http://schemas.microsoft.com/office/drawing/2016/5/14/chartex" xmlns:mc="http://schemas.openxmlformats.org/markup-compatibility/2006" xmlns:aink="http://schemas.microsoft.com/office/drawing/2016/ink" xmlns:am3d="http://schemas.microsoft.com/office/drawing/2017/model3d" xmlns:o="urn:schemas-microsoft-com:office:office" xmlns:oel="http://schemas.microsoft.com/office/2019/extlst" xmlns:r="http://schemas.openxmlformats.org/officeDocument/2006/relationships" xmlns:m="http://schemas.openxmlformats.org/officeDocument/2006/math" xmlns:v="urn:schemas-microsoft-com:vml" xmlns:wp14="http://schemas.microsoft.com/office/word/2010/wordprocessingDrawing" xmlns:wp="http://schemas.openxmlformats.org/drawingml/2006/wordprocessingDrawing" xmlns:w10="urn:schemas-microsoft-com:office:word" xmlns:w="http://schemas.openxmlformats.org/wordprocessingml/2006/main" xmlns:w14="http://schemas.microsoft.com/office/word/2010/wordml" xmlns:w15="http://schemas.microsoft.com/office/word/2012/wordml" xmlns:w16cex="http://schemas.microsoft.com/office/word/2018/wordml/cex" xmlns:w16cid="http://schemas.microsoft.com/office/word/2016/wordml/cid" xmlns:w16="http://schemas.microsoft.com/office/word/2018/wordml" xmlns:w16sdtdh="http://schemas.microsoft.com/office/word/2020/wordml/sdtdatahash" xmlns:w16se="http://schemas.microsoft.com/office/word/2015/wordml/symex" xmlns:wpg="http://schemas.microsoft.com/office/word/2010/wordprocessingGroup" xmlns:wpi="http://schemas.microsoft.com/office/word/2010/wordprocessingInk" xmlns:wne="http://schemas.microsoft.com/office/word/2006/wordml" xmlns:wps="http://schemas.microsoft.com/office/word/2010/wordprocessingShape" mc:Ignorable="w14 w15 w16se w16cid w16 w16cex w16sdtdh wp14">
   <w:footnote w:type="separator" w:id="-1">
@@ -1525,22 +1907,24 @@
 </file>
 
 <file path=word/intelligence2.xml><?xml version="1.0" encoding="utf-8"?>
-<int2:intelligence xmlns:int2="http://schemas.microsoft.com/office/intelligence/2020/intelligence">
+<int2:intelligence xmlns:int2="http://schemas.microsoft.com/office/intelligence/2020/intelligence" xmlns:oel="http://schemas.microsoft.com/office/2019/extlst">
   <int2:observations>
     <int2:bookmark int2:bookmarkName="_Int_XwM5uJe9" int2:invalidationBookmarkName="" int2:hashCode="8MkJYQNSoEYhUw" int2:id="eKDgjQz1">
-      <int2:state int2:type="AugLoop_Text_Critique" int2:value="Rejected"/>
+      <int2:state int2:value="Rejected" int2:type="AugLoop_Text_Critique"/>
     </int2:bookmark>
   </int2:observations>
   <int2:intelligenceSettings/>
+  <int2:onDemandWorkflows/>
 </int2:intelligence>
 </file>
 
 <file path=word/numbering.xml><?xml version="1.0" encoding="utf-8"?>
 <w:numbering xmlns:wpc="http://schemas.microsoft.com/office/word/2010/wordprocessingCanvas" xmlns:cx="http://schemas.microsoft.com/office/drawing/2014/chartex" xmlns:cx1="http://schemas.microsoft.com/office/drawing/2015/9/8/chartex" xmlns:cx2="http://schemas.microsoft.com/office/drawing/2015/10/21/chartex" xmlns:cx3="http://schemas.microsoft.com/office/drawing/2016/5/9/chartex" xmlns:cx4="http://schemas.microsoft.com/office/drawing/2016/5/10/chartex" xmlns:cx5="http://schemas.microsoft.com/office/drawing/2016/5/11/chartex" xmlns:cx6="http://schemas.microsoft.com/office/drawing/2016/5/12/chartex" xmlns:cx7="http://schemas.microsoft.com/office/drawing/2016/5/13/chartex" xmlns:cx8="http://schemas.microsoft.com/office/drawing/2016/5/14/chartex" xmlns:mc="http://schemas.openxmlformats.org/markup-compatibility/2006" xmlns:aink="http://schemas.microsoft.com/office/drawing/2016/ink" xmlns:am3d="http://schemas.microsoft.com/office/drawing/2017/model3d" xmlns:o="urn:schemas-microsoft-com:office:office" xmlns:oel="http://schemas.microsoft.com/office/2019/extlst" xmlns:r="http://schemas.openxmlformats.org/officeDocument/2006/relationships" xmlns:m="http://schemas.openxmlformats.org/officeDocument/2006/math" xmlns:v="urn:schemas-microsoft-com:vml" xmlns:wp14="http://schemas.microsoft.com/office/word/2010/wordprocessingDrawing" xmlns:wp="http://schemas.openxmlformats.org/drawingml/2006/wordprocessingDrawing" xmlns:w10="urn:schemas-microsoft-com:office:word" xmlns:w="http://schemas.openxmlformats.org/wordprocessingml/2006/main" xmlns:w14="http://schemas.microsoft.com/office/word/2010/wordml" xmlns:w15="http://schemas.microsoft.com/office/word/2012/wordml" xmlns:w16cex="http://schemas.microsoft.com/office/word/2018/wordml/cex" xmlns:w16cid="http://schemas.microsoft.com/office/word/2016/wordml/cid" xmlns:w16="http://schemas.microsoft.com/office/word/2018/wordml" xmlns:w16sdtdh="http://schemas.microsoft.com/office/word/2020/wordml/sdtdatahash" xmlns:w16se="http://schemas.microsoft.com/office/word/2015/wordml/symex" xmlns:wpg="http://schemas.microsoft.com/office/word/2010/wordprocessingGroup" xmlns:wpi="http://schemas.microsoft.com/office/word/2010/wordprocessingInk" xmlns:wne="http://schemas.microsoft.com/office/word/2006/wordml" xmlns:wps="http://schemas.microsoft.com/office/word/2010/wordprocessingShape" mc:Ignorable="w14 w15 w16se w16cid w16 w16cex w16sdtdh wp14">
-  <w:abstractNum xmlns:w="http://schemas.openxmlformats.org/wordprocessingml/2006/main" w:abstractNumId="1">
-    <w:nsid w:val="2b3cf6be"/>
-    <w:multiLevelType xmlns:w="http://schemas.openxmlformats.org/wordprocessingml/2006/main" w:val="hybridMultilevel"/>
-    <w:lvl xmlns:w="http://schemas.openxmlformats.org/wordprocessingml/2006/main" w:ilvl="0">
+  <w:abstractNum w:abstractNumId="0" w15:restartNumberingAfterBreak="0">
+    <w:nsid w:val="2B3CF6BE"/>
+    <w:multiLevelType w:val="hybridMultilevel"/>
+    <w:tmpl w:val="63041AEC"/>
+    <w:lvl w:ilvl="0" w:tplc="3CCCAF4A">
       <w:start w:val="1"/>
       <w:numFmt w:val="bullet"/>
       <w:lvlText w:val="-"/>
@@ -1549,10 +1933,10 @@
         <w:ind w:left="720" w:hanging="360"/>
       </w:pPr>
       <w:rPr>
-        <w:rFonts w:hint="default" w:ascii="Calibri" w:hAnsi="Calibri"/>
+        <w:rFonts w:ascii="Calibri" w:hAnsi="Calibri" w:hint="default"/>
       </w:rPr>
     </w:lvl>
-    <w:lvl xmlns:w="http://schemas.openxmlformats.org/wordprocessingml/2006/main" w:ilvl="1">
+    <w:lvl w:ilvl="1" w:tplc="4000BB62">
       <w:start w:val="1"/>
       <w:numFmt w:val="bullet"/>
       <w:lvlText w:val="o"/>
@@ -1561,10 +1945,10 @@
         <w:ind w:left="1440" w:hanging="360"/>
       </w:pPr>
       <w:rPr>
-        <w:rFonts w:hint="default" w:ascii="Courier New" w:hAnsi="Courier New"/>
+        <w:rFonts w:ascii="Courier New" w:hAnsi="Courier New" w:hint="default"/>
       </w:rPr>
     </w:lvl>
-    <w:lvl xmlns:w="http://schemas.openxmlformats.org/wordprocessingml/2006/main" w:ilvl="2">
+    <w:lvl w:ilvl="2" w:tplc="1D580A18">
       <w:start w:val="1"/>
       <w:numFmt w:val="bullet"/>
       <w:lvlText w:val=""/>
@@ -1573,10 +1957,10 @@
         <w:ind w:left="2160" w:hanging="360"/>
       </w:pPr>
       <w:rPr>
-        <w:rFonts w:hint="default" w:ascii="Wingdings" w:hAnsi="Wingdings"/>
+        <w:rFonts w:ascii="Wingdings" w:hAnsi="Wingdings" w:hint="default"/>
       </w:rPr>
     </w:lvl>
-    <w:lvl xmlns:w="http://schemas.openxmlformats.org/wordprocessingml/2006/main" w:ilvl="3">
+    <w:lvl w:ilvl="3" w:tplc="B024E8D0">
       <w:start w:val="1"/>
       <w:numFmt w:val="bullet"/>
       <w:lvlText w:val=""/>
@@ -1585,10 +1969,10 @@
         <w:ind w:left="2880" w:hanging="360"/>
       </w:pPr>
       <w:rPr>
-        <w:rFonts w:hint="default" w:ascii="Symbol" w:hAnsi="Symbol"/>
+        <w:rFonts w:ascii="Symbol" w:hAnsi="Symbol" w:hint="default"/>
       </w:rPr>
     </w:lvl>
-    <w:lvl xmlns:w="http://schemas.openxmlformats.org/wordprocessingml/2006/main" w:ilvl="4">
+    <w:lvl w:ilvl="4" w:tplc="04EAE1F0">
       <w:start w:val="1"/>
       <w:numFmt w:val="bullet"/>
       <w:lvlText w:val="o"/>
@@ -1597,10 +1981,10 @@
         <w:ind w:left="3600" w:hanging="360"/>
       </w:pPr>
       <w:rPr>
-        <w:rFonts w:hint="default" w:ascii="Courier New" w:hAnsi="Courier New"/>
+        <w:rFonts w:ascii="Courier New" w:hAnsi="Courier New" w:hint="default"/>
       </w:rPr>
     </w:lvl>
-    <w:lvl xmlns:w="http://schemas.openxmlformats.org/wordprocessingml/2006/main" w:ilvl="5">
+    <w:lvl w:ilvl="5" w:tplc="6FBE483E">
       <w:start w:val="1"/>
       <w:numFmt w:val="bullet"/>
       <w:lvlText w:val=""/>
@@ -1609,10 +1993,10 @@
         <w:ind w:left="4320" w:hanging="360"/>
       </w:pPr>
       <w:rPr>
-        <w:rFonts w:hint="default" w:ascii="Wingdings" w:hAnsi="Wingdings"/>
+        <w:rFonts w:ascii="Wingdings" w:hAnsi="Wingdings" w:hint="default"/>
       </w:rPr>
     </w:lvl>
-    <w:lvl xmlns:w="http://schemas.openxmlformats.org/wordprocessingml/2006/main" w:ilvl="6">
+    <w:lvl w:ilvl="6" w:tplc="E5E4EC30">
       <w:start w:val="1"/>
       <w:numFmt w:val="bullet"/>
       <w:lvlText w:val=""/>
@@ -1621,10 +2005,10 @@
         <w:ind w:left="5040" w:hanging="360"/>
       </w:pPr>
       <w:rPr>
-        <w:rFonts w:hint="default" w:ascii="Symbol" w:hAnsi="Symbol"/>
+        <w:rFonts w:ascii="Symbol" w:hAnsi="Symbol" w:hint="default"/>
       </w:rPr>
     </w:lvl>
-    <w:lvl xmlns:w="http://schemas.openxmlformats.org/wordprocessingml/2006/main" w:ilvl="7">
+    <w:lvl w:ilvl="7" w:tplc="A61E3CAC">
       <w:start w:val="1"/>
       <w:numFmt w:val="bullet"/>
       <w:lvlText w:val="o"/>
@@ -1633,10 +2017,10 @@
         <w:ind w:left="5760" w:hanging="360"/>
       </w:pPr>
       <w:rPr>
-        <w:rFonts w:hint="default" w:ascii="Courier New" w:hAnsi="Courier New"/>
+        <w:rFonts w:ascii="Courier New" w:hAnsi="Courier New" w:hint="default"/>
       </w:rPr>
     </w:lvl>
-    <w:lvl xmlns:w="http://schemas.openxmlformats.org/wordprocessingml/2006/main" w:ilvl="8">
+    <w:lvl w:ilvl="8" w:tplc="179AF4AA">
       <w:start w:val="1"/>
       <w:numFmt w:val="bullet"/>
       <w:lvlText w:val=""/>
@@ -1645,11 +2029,11 @@
         <w:ind w:left="6480" w:hanging="360"/>
       </w:pPr>
       <w:rPr>
-        <w:rFonts w:hint="default" w:ascii="Wingdings" w:hAnsi="Wingdings"/>
+        <w:rFonts w:ascii="Wingdings" w:hAnsi="Wingdings" w:hint="default"/>
       </w:rPr>
     </w:lvl>
   </w:abstractNum>
-  <w:abstractNum w:abstractNumId="0" w15:restartNumberingAfterBreak="0">
+  <w:abstractNum w:abstractNumId="1" w15:restartNumberingAfterBreak="0">
     <w:nsid w:val="7E4C079A"/>
     <w:multiLevelType w:val="hybridMultilevel"/>
     <w:tmpl w:val="1674C32E"/>
@@ -1662,7 +2046,7 @@
         <w:ind w:left="720" w:hanging="360"/>
       </w:pPr>
       <w:rPr>
-        <w:rFonts w:hint="default" w:ascii="Calibri" w:hAnsi="Calibri" w:cs="Calibri" w:eastAsiaTheme="minorEastAsia"/>
+        <w:rFonts w:ascii="Calibri" w:eastAsiaTheme="minorEastAsia" w:hAnsi="Calibri" w:cs="Calibri" w:hint="default"/>
       </w:rPr>
     </w:lvl>
     <w:lvl w:ilvl="1" w:tplc="040C0003">
@@ -1674,7 +2058,7 @@
         <w:ind w:left="1440" w:hanging="360"/>
       </w:pPr>
       <w:rPr>
-        <w:rFonts w:hint="default" w:ascii="Courier New" w:hAnsi="Courier New" w:cs="Courier New"/>
+        <w:rFonts w:ascii="Courier New" w:hAnsi="Courier New" w:cs="Courier New" w:hint="default"/>
       </w:rPr>
     </w:lvl>
     <w:lvl w:ilvl="2" w:tplc="040C0005">
@@ -1686,7 +2070,7 @@
         <w:ind w:left="2160" w:hanging="360"/>
       </w:pPr>
       <w:rPr>
-        <w:rFonts w:hint="default" w:ascii="Wingdings" w:hAnsi="Wingdings"/>
+        <w:rFonts w:ascii="Wingdings" w:hAnsi="Wingdings" w:hint="default"/>
       </w:rPr>
     </w:lvl>
     <w:lvl w:ilvl="3" w:tplc="040C0001" w:tentative="1">
@@ -1698,7 +2082,7 @@
         <w:ind w:left="2880" w:hanging="360"/>
       </w:pPr>
       <w:rPr>
-        <w:rFonts w:hint="default" w:ascii="Symbol" w:hAnsi="Symbol"/>
+        <w:rFonts w:ascii="Symbol" w:hAnsi="Symbol" w:hint="default"/>
       </w:rPr>
     </w:lvl>
     <w:lvl w:ilvl="4" w:tplc="040C0003" w:tentative="1">
@@ -1710,7 +2094,7 @@
         <w:ind w:left="3600" w:hanging="360"/>
       </w:pPr>
       <w:rPr>
-        <w:rFonts w:hint="default" w:ascii="Courier New" w:hAnsi="Courier New" w:cs="Courier New"/>
+        <w:rFonts w:ascii="Courier New" w:hAnsi="Courier New" w:cs="Courier New" w:hint="default"/>
       </w:rPr>
     </w:lvl>
     <w:lvl w:ilvl="5" w:tplc="040C0005" w:tentative="1">
@@ -1722,7 +2106,7 @@
         <w:ind w:left="4320" w:hanging="360"/>
       </w:pPr>
       <w:rPr>
-        <w:rFonts w:hint="default" w:ascii="Wingdings" w:hAnsi="Wingdings"/>
+        <w:rFonts w:ascii="Wingdings" w:hAnsi="Wingdings" w:hint="default"/>
       </w:rPr>
     </w:lvl>
     <w:lvl w:ilvl="6" w:tplc="040C0001" w:tentative="1">
@@ -1734,7 +2118,7 @@
         <w:ind w:left="5040" w:hanging="360"/>
       </w:pPr>
       <w:rPr>
-        <w:rFonts w:hint="default" w:ascii="Symbol" w:hAnsi="Symbol"/>
+        <w:rFonts w:ascii="Symbol" w:hAnsi="Symbol" w:hint="default"/>
       </w:rPr>
     </w:lvl>
     <w:lvl w:ilvl="7" w:tplc="040C0003" w:tentative="1">
@@ -1746,7 +2130,7 @@
         <w:ind w:left="5760" w:hanging="360"/>
       </w:pPr>
       <w:rPr>
-        <w:rFonts w:hint="default" w:ascii="Courier New" w:hAnsi="Courier New" w:cs="Courier New"/>
+        <w:rFonts w:ascii="Courier New" w:hAnsi="Courier New" w:cs="Courier New" w:hint="default"/>
       </w:rPr>
     </w:lvl>
     <w:lvl w:ilvl="8" w:tplc="040C0005" w:tentative="1">
@@ -1758,15 +2142,15 @@
         <w:ind w:left="6480" w:hanging="360"/>
       </w:pPr>
       <w:rPr>
-        <w:rFonts w:hint="default" w:ascii="Wingdings" w:hAnsi="Wingdings"/>
+        <w:rFonts w:ascii="Wingdings" w:hAnsi="Wingdings" w:hint="default"/>
       </w:rPr>
     </w:lvl>
   </w:abstractNum>
-  <w:num w:numId="2">
+  <w:num w:numId="1" w16cid:durableId="1531793939">
+    <w:abstractNumId w:val="0"/>
+  </w:num>
+  <w:num w:numId="2" w16cid:durableId="1883444101">
     <w:abstractNumId w:val="1"/>
-  </w:num>
-  <w:num w:numId="1" w16cid:durableId="1883444101">
-    <w:abstractNumId w:val="0"/>
   </w:num>
 </w:numbering>
 </file>
@@ -1776,7 +2160,7 @@
   <w:docDefaults>
     <w:rPrDefault>
       <w:rPr>
-        <w:rFonts w:asciiTheme="minorHAnsi" w:hAnsiTheme="minorHAnsi" w:eastAsiaTheme="minorEastAsia" w:cstheme="minorBidi"/>
+        <w:rFonts w:asciiTheme="minorHAnsi" w:eastAsiaTheme="minorEastAsia" w:hAnsiTheme="minorHAnsi" w:cstheme="minorBidi"/>
         <w:kern w:val="2"/>
         <w:sz w:val="22"/>
         <w:szCs w:val="22"/>
@@ -1793,14 +2177,14 @@
   <w:latentStyles w:defLockedState="0" w:defUIPriority="99" w:defSemiHidden="0" w:defUnhideWhenUsed="0" w:defQFormat="0" w:count="376">
     <w:lsdException w:name="Normal" w:uiPriority="0" w:qFormat="1"/>
     <w:lsdException w:name="heading 1" w:uiPriority="9" w:qFormat="1"/>
-    <w:lsdException w:name="heading 2" w:uiPriority="9" w:semiHidden="1" w:unhideWhenUsed="1" w:qFormat="1"/>
-    <w:lsdException w:name="heading 3" w:uiPriority="9" w:semiHidden="1" w:unhideWhenUsed="1" w:qFormat="1"/>
-    <w:lsdException w:name="heading 4" w:uiPriority="9" w:semiHidden="1" w:unhideWhenUsed="1" w:qFormat="1"/>
-    <w:lsdException w:name="heading 5" w:uiPriority="9" w:semiHidden="1" w:unhideWhenUsed="1" w:qFormat="1"/>
-    <w:lsdException w:name="heading 6" w:uiPriority="9" w:semiHidden="1" w:unhideWhenUsed="1" w:qFormat="1"/>
-    <w:lsdException w:name="heading 7" w:uiPriority="9" w:semiHidden="1" w:unhideWhenUsed="1" w:qFormat="1"/>
-    <w:lsdException w:name="heading 8" w:uiPriority="9" w:semiHidden="1" w:unhideWhenUsed="1" w:qFormat="1"/>
-    <w:lsdException w:name="heading 9" w:uiPriority="9" w:semiHidden="1" w:unhideWhenUsed="1" w:qFormat="1"/>
+    <w:lsdException w:name="heading 2" w:semiHidden="1" w:uiPriority="9" w:unhideWhenUsed="1" w:qFormat="1"/>
+    <w:lsdException w:name="heading 3" w:semiHidden="1" w:uiPriority="9" w:unhideWhenUsed="1" w:qFormat="1"/>
+    <w:lsdException w:name="heading 4" w:semiHidden="1" w:uiPriority="9" w:unhideWhenUsed="1" w:qFormat="1"/>
+    <w:lsdException w:name="heading 5" w:semiHidden="1" w:uiPriority="9" w:unhideWhenUsed="1" w:qFormat="1"/>
+    <w:lsdException w:name="heading 6" w:semiHidden="1" w:uiPriority="9" w:unhideWhenUsed="1" w:qFormat="1"/>
+    <w:lsdException w:name="heading 7" w:semiHidden="1" w:uiPriority="9" w:unhideWhenUsed="1" w:qFormat="1"/>
+    <w:lsdException w:name="heading 8" w:semiHidden="1" w:uiPriority="9" w:unhideWhenUsed="1" w:qFormat="1"/>
+    <w:lsdException w:name="heading 9" w:semiHidden="1" w:uiPriority="9" w:unhideWhenUsed="1" w:qFormat="1"/>
     <w:lsdException w:name="index 1" w:semiHidden="1" w:unhideWhenUsed="1"/>
     <w:lsdException w:name="index 2" w:semiHidden="1" w:unhideWhenUsed="1"/>
     <w:lsdException w:name="index 3" w:semiHidden="1" w:unhideWhenUsed="1"/>
@@ -1810,22 +2194,22 @@
     <w:lsdException w:name="index 7" w:semiHidden="1" w:unhideWhenUsed="1"/>
     <w:lsdException w:name="index 8" w:semiHidden="1" w:unhideWhenUsed="1"/>
     <w:lsdException w:name="index 9" w:semiHidden="1" w:unhideWhenUsed="1"/>
-    <w:lsdException w:name="toc 1" w:uiPriority="39" w:semiHidden="1" w:unhideWhenUsed="1"/>
-    <w:lsdException w:name="toc 2" w:uiPriority="39" w:semiHidden="1" w:unhideWhenUsed="1"/>
-    <w:lsdException w:name="toc 3" w:uiPriority="39" w:semiHidden="1" w:unhideWhenUsed="1"/>
-    <w:lsdException w:name="toc 4" w:uiPriority="39" w:semiHidden="1" w:unhideWhenUsed="1"/>
-    <w:lsdException w:name="toc 5" w:uiPriority="39" w:semiHidden="1" w:unhideWhenUsed="1"/>
-    <w:lsdException w:name="toc 6" w:uiPriority="39" w:semiHidden="1" w:unhideWhenUsed="1"/>
-    <w:lsdException w:name="toc 7" w:uiPriority="39" w:semiHidden="1" w:unhideWhenUsed="1"/>
-    <w:lsdException w:name="toc 8" w:uiPriority="39" w:semiHidden="1" w:unhideWhenUsed="1"/>
-    <w:lsdException w:name="toc 9" w:uiPriority="39" w:semiHidden="1" w:unhideWhenUsed="1"/>
+    <w:lsdException w:name="toc 1" w:semiHidden="1" w:uiPriority="39" w:unhideWhenUsed="1"/>
+    <w:lsdException w:name="toc 2" w:semiHidden="1" w:uiPriority="39" w:unhideWhenUsed="1"/>
+    <w:lsdException w:name="toc 3" w:semiHidden="1" w:uiPriority="39" w:unhideWhenUsed="1"/>
+    <w:lsdException w:name="toc 4" w:semiHidden="1" w:uiPriority="39" w:unhideWhenUsed="1"/>
+    <w:lsdException w:name="toc 5" w:semiHidden="1" w:uiPriority="39" w:unhideWhenUsed="1"/>
+    <w:lsdException w:name="toc 6" w:semiHidden="1" w:uiPriority="39" w:unhideWhenUsed="1"/>
+    <w:lsdException w:name="toc 7" w:semiHidden="1" w:uiPriority="39" w:unhideWhenUsed="1"/>
+    <w:lsdException w:name="toc 8" w:semiHidden="1" w:uiPriority="39" w:unhideWhenUsed="1"/>
+    <w:lsdException w:name="toc 9" w:semiHidden="1" w:uiPriority="39" w:unhideWhenUsed="1"/>
     <w:lsdException w:name="Normal Indent" w:semiHidden="1" w:unhideWhenUsed="1"/>
     <w:lsdException w:name="footnote text" w:semiHidden="1" w:unhideWhenUsed="1"/>
     <w:lsdException w:name="annotation text" w:semiHidden="1" w:unhideWhenUsed="1"/>
     <w:lsdException w:name="header" w:semiHidden="1" w:unhideWhenUsed="1"/>
     <w:lsdException w:name="footer" w:semiHidden="1" w:unhideWhenUsed="1"/>
     <w:lsdException w:name="index heading" w:semiHidden="1" w:unhideWhenUsed="1"/>
-    <w:lsdException w:name="caption" w:uiPriority="35" w:semiHidden="1" w:unhideWhenUsed="1" w:qFormat="1"/>
+    <w:lsdException w:name="caption" w:semiHidden="1" w:uiPriority="35" w:unhideWhenUsed="1" w:qFormat="1"/>
     <w:lsdException w:name="table of figures" w:semiHidden="1" w:unhideWhenUsed="1"/>
     <w:lsdException w:name="envelope address" w:semiHidden="1" w:unhideWhenUsed="1"/>
     <w:lsdException w:name="envelope return" w:semiHidden="1" w:unhideWhenUsed="1"/>
@@ -1856,7 +2240,7 @@
     <w:lsdException w:name="Title" w:uiPriority="10" w:qFormat="1"/>
     <w:lsdException w:name="Closing" w:semiHidden="1" w:unhideWhenUsed="1"/>
     <w:lsdException w:name="Signature" w:semiHidden="1" w:unhideWhenUsed="1"/>
-    <w:lsdException w:name="Default Paragraph Font" w:uiPriority="1" w:semiHidden="1" w:unhideWhenUsed="1"/>
+    <w:lsdException w:name="Default Paragraph Font" w:semiHidden="1" w:uiPriority="1" w:unhideWhenUsed="1"/>
     <w:lsdException w:name="Body Text" w:semiHidden="1" w:unhideWhenUsed="1"/>
     <w:lsdException w:name="Body Text Indent" w:semiHidden="1" w:unhideWhenUsed="1"/>
     <w:lsdException w:name="List Continue" w:semiHidden="1" w:unhideWhenUsed="1"/>
@@ -2056,8 +2440,8 @@
     <w:lsdException w:name="Subtle Reference" w:uiPriority="31" w:qFormat="1"/>
     <w:lsdException w:name="Intense Reference" w:uiPriority="32" w:qFormat="1"/>
     <w:lsdException w:name="Book Title" w:uiPriority="33" w:qFormat="1"/>
-    <w:lsdException w:name="Bibliography" w:uiPriority="37" w:semiHidden="1" w:unhideWhenUsed="1"/>
-    <w:lsdException w:name="TOC Heading" w:uiPriority="39" w:semiHidden="1" w:unhideWhenUsed="1" w:qFormat="1"/>
+    <w:lsdException w:name="Bibliography" w:semiHidden="1" w:uiPriority="37" w:unhideWhenUsed="1"/>
+    <w:lsdException w:name="TOC Heading" w:semiHidden="1" w:uiPriority="39" w:unhideWhenUsed="1" w:qFormat="1"/>
     <w:lsdException w:name="Plain Table 1" w:uiPriority="41"/>
     <w:lsdException w:name="Plain Table 2" w:uiPriority="42"/>
     <w:lsdException w:name="Plain Table 3" w:uiPriority="43"/>
@@ -2168,7 +2552,7 @@
     <w:lsdException w:name="Unresolved Mention" w:semiHidden="1" w:unhideWhenUsed="1"/>
     <w:lsdException w:name="Smart Link" w:semiHidden="1" w:unhideWhenUsed="1"/>
   </w:latentStyles>
-  <w:style w:type="paragraph" w:styleId="Normal" w:default="1">
+  <w:style w:type="paragraph" w:default="1" w:styleId="Normal">
     <w:name w:val="Normal"/>
     <w:qFormat/>
   </w:style>
@@ -2187,19 +2571,19 @@
       <w:outlineLvl w:val="0"/>
     </w:pPr>
     <w:rPr>
-      <w:rFonts w:asciiTheme="majorHAnsi" w:hAnsiTheme="majorHAnsi" w:eastAsiaTheme="majorEastAsia" w:cstheme="majorBidi"/>
+      <w:rFonts w:asciiTheme="majorHAnsi" w:eastAsiaTheme="majorEastAsia" w:hAnsiTheme="majorHAnsi" w:cstheme="majorBidi"/>
       <w:color w:val="2F5496" w:themeColor="accent1" w:themeShade="BF"/>
       <w:sz w:val="32"/>
       <w:szCs w:val="32"/>
     </w:rPr>
   </w:style>
-  <w:style w:type="character" w:styleId="Policepardfaut" w:default="1">
+  <w:style w:type="character" w:default="1" w:styleId="Policepardfaut">
     <w:name w:val="Default Paragraph Font"/>
     <w:uiPriority w:val="1"/>
     <w:semiHidden/>
     <w:unhideWhenUsed/>
   </w:style>
-  <w:style w:type="table" w:styleId="TableauNormal" w:default="1">
+  <w:style w:type="table" w:default="1" w:styleId="TableauNormal">
     <w:name w:val="Normal Table"/>
     <w:uiPriority w:val="99"/>
     <w:semiHidden/>
@@ -2214,7 +2598,7 @@
       </w:tblCellMar>
     </w:tblPr>
   </w:style>
-  <w:style w:type="numbering" w:styleId="Aucuneliste" w:default="1">
+  <w:style w:type="numbering" w:default="1" w:styleId="Aucuneliste">
     <w:name w:val="No List"/>
     <w:uiPriority w:val="99"/>
     <w:semiHidden/>
@@ -2235,7 +2619,7 @@
       <w:spacing w:after="0" w:line="240" w:lineRule="auto"/>
     </w:pPr>
   </w:style>
-  <w:style w:type="character" w:styleId="En-tteCar" w:customStyle="1">
+  <w:style w:type="character" w:customStyle="1" w:styleId="En-tteCar">
     <w:name w:val="En-tête Car"/>
     <w:basedOn w:val="Policepardfaut"/>
     <w:link w:val="En-tte"/>
@@ -2257,7 +2641,7 @@
       <w:spacing w:after="0" w:line="240" w:lineRule="auto"/>
     </w:pPr>
   </w:style>
-  <w:style w:type="character" w:styleId="PieddepageCar" w:customStyle="1">
+  <w:style w:type="character" w:customStyle="1" w:styleId="PieddepageCar">
     <w:name w:val="Pied de page Car"/>
     <w:basedOn w:val="Policepardfaut"/>
     <w:link w:val="Pieddepage"/>
@@ -2275,17 +2659,57 @@
       <w:contextualSpacing/>
     </w:pPr>
   </w:style>
-  <w:style w:type="character" w:styleId="Titre1Car" w:customStyle="1">
+  <w:style w:type="character" w:customStyle="1" w:styleId="Titre1Car">
     <w:name w:val="Titre 1 Car"/>
     <w:basedOn w:val="Policepardfaut"/>
     <w:link w:val="Titre1"/>
     <w:uiPriority w:val="9"/>
     <w:rsid w:val="00106C86"/>
     <w:rPr>
-      <w:rFonts w:asciiTheme="majorHAnsi" w:hAnsiTheme="majorHAnsi" w:eastAsiaTheme="majorEastAsia" w:cstheme="majorBidi"/>
+      <w:rFonts w:asciiTheme="majorHAnsi" w:eastAsiaTheme="majorEastAsia" w:hAnsiTheme="majorHAnsi" w:cstheme="majorBidi"/>
       <w:color w:val="2F5496" w:themeColor="accent1" w:themeShade="BF"/>
       <w:sz w:val="32"/>
       <w:szCs w:val="32"/>
+    </w:rPr>
+  </w:style>
+  <w:style w:type="paragraph" w:styleId="En-ttedetabledesmatires">
+    <w:name w:val="TOC Heading"/>
+    <w:basedOn w:val="Titre1"/>
+    <w:next w:val="Normal"/>
+    <w:uiPriority w:val="39"/>
+    <w:unhideWhenUsed/>
+    <w:qFormat/>
+    <w:rsid w:val="004D67C0"/>
+    <w:pPr>
+      <w:outlineLvl w:val="9"/>
+    </w:pPr>
+    <w:rPr>
+      <w:kern w:val="0"/>
+      <w:lang w:eastAsia="fr-FR"/>
+      <w14:ligatures w14:val="none"/>
+    </w:rPr>
+  </w:style>
+  <w:style w:type="paragraph" w:styleId="TM1">
+    <w:name w:val="toc 1"/>
+    <w:basedOn w:val="Normal"/>
+    <w:next w:val="Normal"/>
+    <w:autoRedefine/>
+    <w:uiPriority w:val="39"/>
+    <w:unhideWhenUsed/>
+    <w:rsid w:val="004D67C0"/>
+    <w:pPr>
+      <w:spacing w:after="100"/>
+    </w:pPr>
+  </w:style>
+  <w:style w:type="character" w:styleId="Lienhypertexte">
+    <w:name w:val="Hyperlink"/>
+    <w:basedOn w:val="Policepardfaut"/>
+    <w:uiPriority w:val="99"/>
+    <w:unhideWhenUsed/>
+    <w:rsid w:val="004D67C0"/>
+    <w:rPr>
+      <w:color w:val="0563C1" w:themeColor="hyperlink"/>
+      <w:u w:val="single"/>
     </w:rPr>
   </w:style>
 </w:styles>
@@ -2584,4 +3008,16 @@
     </a:ext>
   </a:extLst>
 </a:theme>
+</file>
+
+<file path=customXml/item1.xml><?xml version="1.0" encoding="utf-8"?>
+<b:Sources xmlns:b="http://schemas.openxmlformats.org/officeDocument/2006/bibliography" xmlns="http://schemas.openxmlformats.org/officeDocument/2006/bibliography" SelectedStyle="\APASixthEditionOfficeOnline.xsl" StyleName="APA" Version="6"/>
+</file>
+
+<file path=customXml/itemProps1.xml><?xml version="1.0" encoding="utf-8"?>
+<ds:datastoreItem xmlns:ds="http://schemas.openxmlformats.org/officeDocument/2006/customXml" ds:itemID="{84C0FADD-3F03-4AEA-8836-217EC7DDA6C9}">
+  <ds:schemaRefs>
+    <ds:schemaRef ds:uri="http://schemas.openxmlformats.org/officeDocument/2006/bibliography"/>
+  </ds:schemaRefs>
+</ds:datastoreItem>
 </file>
</xml_diff>